<commit_message>
finalizacion de las notas
</commit_message>
<xml_diff>
--- a/Entregables/III. Planeación del Proyecto TI/III.3 Diccionarios de WBS/APPMO-SP_DWBS_v2.0.docx
+++ b/Entregables/III. Planeación del Proyecto TI/III.3 Diccionarios de WBS/APPMO-SP_DWBS_v2.0.docx
@@ -1521,8 +1521,8 @@
           <w:lang w:val="es-MX"/>
         </w:rPr>
         <w:sectPr>
-          <w:headerReference w:type="default" r:id="rId7"/>
-          <w:footerReference w:type="default" r:id="rId8"/>
+          <w:headerReference w:type="default" r:id="rId8"/>
+          <w:footerReference w:type="default" r:id="rId9"/>
           <w:pgSz w:w="12240" w:h="15840"/>
           <w:pgMar w:top="720" w:right="720" w:bottom="720" w:left="720" w:header="720" w:footer="720" w:gutter="0"/>
           <w:pgNumType w:start="1"/>
@@ -2239,10 +2239,10 @@
           <w:lang w:val="es-MX"/>
         </w:rPr>
         <w:sectPr>
-          <w:headerReference w:type="even" r:id="rId9"/>
-          <w:footerReference w:type="even" r:id="rId10"/>
-          <w:headerReference w:type="first" r:id="rId11"/>
-          <w:footerReference w:type="first" r:id="rId12"/>
+          <w:headerReference w:type="even" r:id="rId10"/>
+          <w:footerReference w:type="even" r:id="rId11"/>
+          <w:headerReference w:type="first" r:id="rId12"/>
+          <w:footerReference w:type="first" r:id="rId13"/>
           <w:pgSz w:w="12240" w:h="15840"/>
           <w:pgMar w:top="720" w:right="720" w:bottom="720" w:left="720" w:header="720" w:footer="720" w:gutter="0"/>
           <w:pgNumType w:start="1"/>
@@ -2922,10 +2922,10 @@
           <w:lang w:val="es-MX"/>
         </w:rPr>
         <w:sectPr>
-          <w:headerReference w:type="even" r:id="rId13"/>
-          <w:footerReference w:type="even" r:id="rId14"/>
-          <w:headerReference w:type="first" r:id="rId15"/>
-          <w:footerReference w:type="first" r:id="rId16"/>
+          <w:headerReference w:type="even" r:id="rId14"/>
+          <w:footerReference w:type="even" r:id="rId15"/>
+          <w:headerReference w:type="first" r:id="rId16"/>
+          <w:footerReference w:type="first" r:id="rId17"/>
           <w:pgSz w:w="12240" w:h="15840"/>
           <w:pgMar w:top="720" w:right="720" w:bottom="720" w:left="720" w:header="720" w:footer="720" w:gutter="0"/>
           <w:pgNumType w:start="1"/>
@@ -3614,10 +3614,10 @@
           <w:lang w:val="es-MX"/>
         </w:rPr>
         <w:sectPr>
-          <w:headerReference w:type="even" r:id="rId17"/>
-          <w:footerReference w:type="even" r:id="rId18"/>
-          <w:headerReference w:type="first" r:id="rId19"/>
-          <w:footerReference w:type="first" r:id="rId20"/>
+          <w:headerReference w:type="even" r:id="rId18"/>
+          <w:footerReference w:type="even" r:id="rId19"/>
+          <w:headerReference w:type="first" r:id="rId20"/>
+          <w:footerReference w:type="first" r:id="rId21"/>
           <w:pgSz w:w="12240" w:h="15840"/>
           <w:pgMar w:top="720" w:right="720" w:bottom="720" w:left="720" w:header="720" w:footer="720" w:gutter="0"/>
           <w:pgNumType w:start="1"/>
@@ -4317,10 +4317,10 @@
           <w:lang w:val="es-MX"/>
         </w:rPr>
         <w:sectPr>
-          <w:headerReference w:type="even" r:id="rId21"/>
-          <w:footerReference w:type="even" r:id="rId22"/>
-          <w:headerReference w:type="first" r:id="rId23"/>
-          <w:footerReference w:type="first" r:id="rId24"/>
+          <w:headerReference w:type="even" r:id="rId22"/>
+          <w:footerReference w:type="even" r:id="rId23"/>
+          <w:headerReference w:type="first" r:id="rId24"/>
+          <w:footerReference w:type="first" r:id="rId25"/>
           <w:pgSz w:w="12240" w:h="15840"/>
           <w:pgMar w:top="720" w:right="720" w:bottom="720" w:left="720" w:header="720" w:footer="720" w:gutter="0"/>
           <w:pgNumType w:start="1"/>
@@ -4999,10 +4999,10 @@
           <w:lang w:val="es-MX"/>
         </w:rPr>
         <w:sectPr>
-          <w:headerReference w:type="even" r:id="rId25"/>
-          <w:footerReference w:type="even" r:id="rId26"/>
-          <w:headerReference w:type="first" r:id="rId27"/>
-          <w:footerReference w:type="first" r:id="rId28"/>
+          <w:headerReference w:type="even" r:id="rId26"/>
+          <w:footerReference w:type="even" r:id="rId27"/>
+          <w:headerReference w:type="first" r:id="rId28"/>
+          <w:footerReference w:type="first" r:id="rId29"/>
           <w:pgSz w:w="12240" w:h="15840"/>
           <w:pgMar w:top="720" w:right="720" w:bottom="720" w:left="720" w:header="720" w:footer="720" w:gutter="0"/>
           <w:pgNumType w:start="1"/>
@@ -5674,10 +5674,10 @@
           <w:lang w:val="es-MX"/>
         </w:rPr>
         <w:sectPr>
-          <w:headerReference w:type="even" r:id="rId29"/>
-          <w:footerReference w:type="even" r:id="rId30"/>
-          <w:headerReference w:type="first" r:id="rId31"/>
-          <w:footerReference w:type="first" r:id="rId32"/>
+          <w:headerReference w:type="even" r:id="rId30"/>
+          <w:footerReference w:type="even" r:id="rId31"/>
+          <w:headerReference w:type="first" r:id="rId32"/>
+          <w:footerReference w:type="first" r:id="rId33"/>
           <w:pgSz w:w="12240" w:h="15840"/>
           <w:pgMar w:top="720" w:right="720" w:bottom="720" w:left="720" w:header="720" w:footer="720" w:gutter="0"/>
           <w:pgNumType w:start="1"/>
@@ -6367,10 +6367,10 @@
           <w:lang w:val="es-MX"/>
         </w:rPr>
         <w:sectPr>
-          <w:headerReference w:type="even" r:id="rId33"/>
-          <w:footerReference w:type="even" r:id="rId34"/>
-          <w:headerReference w:type="first" r:id="rId35"/>
-          <w:footerReference w:type="first" r:id="rId36"/>
+          <w:headerReference w:type="even" r:id="rId34"/>
+          <w:footerReference w:type="even" r:id="rId35"/>
+          <w:headerReference w:type="first" r:id="rId36"/>
+          <w:footerReference w:type="first" r:id="rId37"/>
           <w:pgSz w:w="12240" w:h="15840"/>
           <w:pgMar w:top="720" w:right="720" w:bottom="720" w:left="720" w:header="720" w:footer="720" w:gutter="0"/>
           <w:pgNumType w:start="1"/>
@@ -7051,10 +7051,10 @@
           <w:lang w:val="es-MX"/>
         </w:rPr>
         <w:sectPr>
-          <w:headerReference w:type="even" r:id="rId37"/>
-          <w:footerReference w:type="even" r:id="rId38"/>
-          <w:headerReference w:type="first" r:id="rId39"/>
-          <w:footerReference w:type="first" r:id="rId40"/>
+          <w:headerReference w:type="even" r:id="rId38"/>
+          <w:footerReference w:type="even" r:id="rId39"/>
+          <w:headerReference w:type="first" r:id="rId40"/>
+          <w:footerReference w:type="first" r:id="rId41"/>
           <w:pgSz w:w="12240" w:h="15840"/>
           <w:pgMar w:top="720" w:right="720" w:bottom="720" w:left="720" w:header="720" w:footer="720" w:gutter="0"/>
           <w:pgNumType w:start="1"/>
@@ -7735,10 +7735,10 @@
           <w:lang w:val="es-MX"/>
         </w:rPr>
         <w:sectPr>
-          <w:headerReference w:type="even" r:id="rId41"/>
-          <w:footerReference w:type="even" r:id="rId42"/>
-          <w:headerReference w:type="first" r:id="rId43"/>
-          <w:footerReference w:type="first" r:id="rId44"/>
+          <w:headerReference w:type="even" r:id="rId42"/>
+          <w:footerReference w:type="even" r:id="rId43"/>
+          <w:headerReference w:type="first" r:id="rId44"/>
+          <w:footerReference w:type="first" r:id="rId45"/>
           <w:pgSz w:w="12240" w:h="15840"/>
           <w:pgMar w:top="720" w:right="720" w:bottom="720" w:left="720" w:header="720" w:footer="720" w:gutter="0"/>
           <w:pgNumType w:start="1"/>
@@ -8410,10 +8410,10 @@
           <w:lang w:val="es-MX"/>
         </w:rPr>
         <w:sectPr>
-          <w:headerReference w:type="even" r:id="rId45"/>
-          <w:footerReference w:type="even" r:id="rId46"/>
-          <w:headerReference w:type="first" r:id="rId47"/>
-          <w:footerReference w:type="first" r:id="rId48"/>
+          <w:headerReference w:type="even" r:id="rId46"/>
+          <w:footerReference w:type="even" r:id="rId47"/>
+          <w:headerReference w:type="first" r:id="rId48"/>
+          <w:footerReference w:type="first" r:id="rId49"/>
           <w:pgSz w:w="12240" w:h="15840"/>
           <w:pgMar w:top="720" w:right="720" w:bottom="720" w:left="720" w:header="720" w:footer="720" w:gutter="0"/>
           <w:pgNumType w:start="1"/>
@@ -9110,10 +9110,10 @@
           <w:lang w:val="es-MX"/>
         </w:rPr>
         <w:sectPr>
-          <w:headerReference w:type="even" r:id="rId49"/>
-          <w:footerReference w:type="even" r:id="rId50"/>
-          <w:headerReference w:type="first" r:id="rId51"/>
-          <w:footerReference w:type="first" r:id="rId52"/>
+          <w:headerReference w:type="even" r:id="rId50"/>
+          <w:footerReference w:type="even" r:id="rId51"/>
+          <w:headerReference w:type="first" r:id="rId52"/>
+          <w:footerReference w:type="first" r:id="rId53"/>
           <w:pgSz w:w="12240" w:h="15840"/>
           <w:pgMar w:top="720" w:right="720" w:bottom="720" w:left="720" w:header="720" w:footer="720" w:gutter="0"/>
           <w:pgNumType w:start="1"/>
@@ -9809,10 +9809,10 @@
           <w:lang w:val="es-MX"/>
         </w:rPr>
         <w:sectPr>
-          <w:headerReference w:type="even" r:id="rId53"/>
-          <w:footerReference w:type="even" r:id="rId54"/>
-          <w:headerReference w:type="first" r:id="rId55"/>
-          <w:footerReference w:type="first" r:id="rId56"/>
+          <w:headerReference w:type="even" r:id="rId54"/>
+          <w:footerReference w:type="even" r:id="rId55"/>
+          <w:headerReference w:type="first" r:id="rId56"/>
+          <w:footerReference w:type="first" r:id="rId57"/>
           <w:pgSz w:w="12240" w:h="15840"/>
           <w:pgMar w:top="720" w:right="720" w:bottom="720" w:left="720" w:header="720" w:footer="720" w:gutter="0"/>
           <w:pgNumType w:start="1"/>
@@ -10500,10 +10500,10 @@
           <w:lang w:val="es-MX"/>
         </w:rPr>
         <w:sectPr>
-          <w:headerReference w:type="even" r:id="rId57"/>
-          <w:footerReference w:type="even" r:id="rId58"/>
-          <w:headerReference w:type="first" r:id="rId59"/>
-          <w:footerReference w:type="first" r:id="rId60"/>
+          <w:headerReference w:type="even" r:id="rId58"/>
+          <w:footerReference w:type="even" r:id="rId59"/>
+          <w:headerReference w:type="first" r:id="rId60"/>
+          <w:footerReference w:type="first" r:id="rId61"/>
           <w:pgSz w:w="12240" w:h="15840"/>
           <w:pgMar w:top="720" w:right="720" w:bottom="720" w:left="720" w:header="720" w:footer="720" w:gutter="0"/>
           <w:pgNumType w:start="1"/>
@@ -11184,10 +11184,10 @@
           <w:lang w:val="es-MX"/>
         </w:rPr>
         <w:sectPr>
-          <w:headerReference w:type="even" r:id="rId61"/>
-          <w:footerReference w:type="even" r:id="rId62"/>
-          <w:headerReference w:type="first" r:id="rId63"/>
-          <w:footerReference w:type="first" r:id="rId64"/>
+          <w:headerReference w:type="even" r:id="rId62"/>
+          <w:footerReference w:type="even" r:id="rId63"/>
+          <w:headerReference w:type="first" r:id="rId64"/>
+          <w:footerReference w:type="first" r:id="rId65"/>
           <w:pgSz w:w="12240" w:h="15840"/>
           <w:pgMar w:top="720" w:right="720" w:bottom="720" w:left="720" w:header="720" w:footer="720" w:gutter="0"/>
           <w:pgNumType w:start="1"/>
@@ -11893,10 +11893,10 @@
           <w:lang w:val="es-MX"/>
         </w:rPr>
         <w:sectPr>
-          <w:headerReference w:type="even" r:id="rId65"/>
-          <w:footerReference w:type="even" r:id="rId66"/>
-          <w:headerReference w:type="first" r:id="rId67"/>
-          <w:footerReference w:type="first" r:id="rId68"/>
+          <w:headerReference w:type="even" r:id="rId66"/>
+          <w:footerReference w:type="even" r:id="rId67"/>
+          <w:headerReference w:type="first" r:id="rId68"/>
+          <w:footerReference w:type="first" r:id="rId69"/>
           <w:pgSz w:w="12240" w:h="15840"/>
           <w:pgMar w:top="720" w:right="720" w:bottom="720" w:left="720" w:header="720" w:footer="720" w:gutter="0"/>
           <w:pgNumType w:start="1"/>
@@ -12565,10 +12565,10 @@
           <w:lang w:val="es-MX"/>
         </w:rPr>
         <w:sectPr>
-          <w:headerReference w:type="even" r:id="rId69"/>
-          <w:footerReference w:type="even" r:id="rId70"/>
-          <w:headerReference w:type="first" r:id="rId71"/>
-          <w:footerReference w:type="first" r:id="rId72"/>
+          <w:headerReference w:type="even" r:id="rId70"/>
+          <w:footerReference w:type="even" r:id="rId71"/>
+          <w:headerReference w:type="first" r:id="rId72"/>
+          <w:footerReference w:type="first" r:id="rId73"/>
           <w:pgSz w:w="12240" w:h="15840"/>
           <w:pgMar w:top="720" w:right="720" w:bottom="720" w:left="720" w:header="720" w:footer="720" w:gutter="0"/>
           <w:pgNumType w:start="1"/>
@@ -13230,16 +13230,6 @@
               <w:t>, así como la capacitación del personal para que sepan cómo usar la aplicación.</w:t>
             </w:r>
           </w:p>
-          <w:p>
-            <w:pPr>
-              <w:spacing w:before="60" w:after="60"/>
-              <w:rPr>
-                <w:rFonts w:ascii="Arial" w:hAnsi="Arial" w:cs="Arial"/>
-                <w:color w:val="000000" w:themeColor="text1"/>
-                <w:lang w:val="es-MX"/>
-              </w:rPr>
-            </w:pPr>
-          </w:p>
         </w:tc>
       </w:tr>
     </w:tbl>
@@ -13250,10 +13240,10 @@
           <w:lang w:val="es-MX"/>
         </w:rPr>
         <w:sectPr>
-          <w:headerReference w:type="even" r:id="rId73"/>
-          <w:footerReference w:type="even" r:id="rId74"/>
-          <w:headerReference w:type="first" r:id="rId75"/>
-          <w:footerReference w:type="first" r:id="rId76"/>
+          <w:headerReference w:type="even" r:id="rId74"/>
+          <w:footerReference w:type="even" r:id="rId75"/>
+          <w:headerReference w:type="first" r:id="rId76"/>
+          <w:footerReference w:type="first" r:id="rId77"/>
           <w:pgSz w:w="12240" w:h="15840"/>
           <w:pgMar w:top="720" w:right="720" w:bottom="720" w:left="720" w:header="720" w:footer="720" w:gutter="0"/>
           <w:pgNumType w:start="1"/>
@@ -13955,7 +13945,16 @@
                 <w:color w:val="000000" w:themeColor="text1"/>
                 <w:lang w:val="es-MX"/>
               </w:rPr>
-              <w:t>Esto garantiza el buen orden y la distribución de los documentos y así poder recuperar los datos de forma rápida por si algún integrante se le pierde.</w:t>
+              <w:t xml:space="preserve">Esto garantiza el buen orden y la distribución de los documentos y así poder recuperar los datos de forma rápida por si algún integrante </w:t>
+            </w:r>
+            <w:r>
+              <w:rPr>
+                <w:rFonts w:ascii="Arial" w:hAnsi="Arial" w:cs="Arial"/>
+                <w:b w:val="0"/>
+                <w:color w:val="000000" w:themeColor="text1"/>
+                <w:lang w:val="es-MX"/>
+              </w:rPr>
+              <w:t>del equipo pierde información.</w:t>
             </w:r>
           </w:p>
           <w:p>
@@ -13978,10 +13977,10 @@
           <w:lang w:val="es-MX"/>
         </w:rPr>
         <w:sectPr>
-          <w:headerReference w:type="even" r:id="rId77"/>
-          <w:footerReference w:type="even" r:id="rId78"/>
-          <w:headerReference w:type="first" r:id="rId79"/>
-          <w:footerReference w:type="first" r:id="rId80"/>
+          <w:headerReference w:type="even" r:id="rId78"/>
+          <w:footerReference w:type="even" r:id="rId79"/>
+          <w:headerReference w:type="first" r:id="rId80"/>
+          <w:footerReference w:type="first" r:id="rId81"/>
           <w:pgSz w:w="12240" w:h="15840"/>
           <w:pgMar w:top="720" w:right="720" w:bottom="720" w:left="720" w:header="720" w:footer="720" w:gutter="0"/>
           <w:pgNumType w:start="1"/>
@@ -14663,10 +14662,10 @@
           <w:lang w:val="es-MX"/>
         </w:rPr>
         <w:sectPr>
-          <w:headerReference w:type="even" r:id="rId81"/>
-          <w:footerReference w:type="even" r:id="rId82"/>
-          <w:headerReference w:type="first" r:id="rId83"/>
-          <w:footerReference w:type="first" r:id="rId84"/>
+          <w:headerReference w:type="even" r:id="rId82"/>
+          <w:footerReference w:type="even" r:id="rId83"/>
+          <w:headerReference w:type="first" r:id="rId84"/>
+          <w:footerReference w:type="first" r:id="rId85"/>
           <w:pgSz w:w="12240" w:h="15840"/>
           <w:pgMar w:top="720" w:right="720" w:bottom="720" w:left="720" w:header="720" w:footer="720" w:gutter="0"/>
           <w:pgNumType w:start="1"/>
@@ -15347,10 +15346,10 @@
           <w:lang w:val="es-MX"/>
         </w:rPr>
         <w:sectPr>
-          <w:headerReference w:type="even" r:id="rId85"/>
-          <w:footerReference w:type="even" r:id="rId86"/>
-          <w:headerReference w:type="first" r:id="rId87"/>
-          <w:footerReference w:type="first" r:id="rId88"/>
+          <w:headerReference w:type="even" r:id="rId86"/>
+          <w:footerReference w:type="even" r:id="rId87"/>
+          <w:headerReference w:type="first" r:id="rId88"/>
+          <w:footerReference w:type="first" r:id="rId89"/>
           <w:pgSz w:w="12240" w:h="15840"/>
           <w:pgMar w:top="720" w:right="720" w:bottom="720" w:left="720" w:header="720" w:footer="720" w:gutter="0"/>
           <w:pgNumType w:start="1"/>
@@ -16000,7 +15999,16 @@
                 <w:color w:val="000000" w:themeColor="text1"/>
                 <w:lang w:val="es-MX"/>
               </w:rPr>
-              <w:t>La minutas son usadas para llevar el control de la reuniones ya sea externa o interna, para tener una evidencia valida por si en algún caso surge algún inconveniente.</w:t>
+              <w:t>Las</w:t>
+            </w:r>
+            <w:r>
+              <w:rPr>
+                <w:rFonts w:ascii="Arial" w:hAnsi="Arial" w:cs="Arial"/>
+                <w:b w:val="0"/>
+                <w:color w:val="000000" w:themeColor="text1"/>
+                <w:lang w:val="es-MX"/>
+              </w:rPr>
+              <w:t xml:space="preserve"> minutas son usadas para llevar el control de la reuniones ya sea externa o interna, para tener una evidencia valida por si en algún caso surge algún inconveniente.</w:t>
             </w:r>
           </w:p>
         </w:tc>
@@ -16013,10 +16021,10 @@
           <w:lang w:val="es-MX"/>
         </w:rPr>
         <w:sectPr>
-          <w:headerReference w:type="even" r:id="rId89"/>
-          <w:footerReference w:type="even" r:id="rId90"/>
-          <w:headerReference w:type="first" r:id="rId91"/>
-          <w:footerReference w:type="first" r:id="rId92"/>
+          <w:headerReference w:type="even" r:id="rId90"/>
+          <w:footerReference w:type="even" r:id="rId91"/>
+          <w:headerReference w:type="first" r:id="rId92"/>
+          <w:footerReference w:type="first" r:id="rId93"/>
           <w:pgSz w:w="12240" w:h="15840"/>
           <w:pgMar w:top="720" w:right="720" w:bottom="720" w:left="720" w:header="720" w:footer="720" w:gutter="0"/>
           <w:pgNumType w:start="1"/>
@@ -16697,10 +16705,10 @@
           <w:lang w:val="es-MX"/>
         </w:rPr>
         <w:sectPr>
-          <w:headerReference w:type="even" r:id="rId93"/>
-          <w:footerReference w:type="even" r:id="rId94"/>
-          <w:headerReference w:type="first" r:id="rId95"/>
-          <w:footerReference w:type="first" r:id="rId96"/>
+          <w:headerReference w:type="even" r:id="rId94"/>
+          <w:footerReference w:type="even" r:id="rId95"/>
+          <w:headerReference w:type="first" r:id="rId96"/>
+          <w:footerReference w:type="first" r:id="rId97"/>
           <w:pgSz w:w="12240" w:h="15840"/>
           <w:pgMar w:top="720" w:right="720" w:bottom="720" w:left="720" w:header="720" w:footer="720" w:gutter="0"/>
           <w:pgNumType w:start="1"/>
@@ -17372,10 +17380,10 @@
           <w:lang w:val="es-MX"/>
         </w:rPr>
         <w:sectPr>
-          <w:headerReference w:type="even" r:id="rId97"/>
-          <w:footerReference w:type="even" r:id="rId98"/>
-          <w:headerReference w:type="first" r:id="rId99"/>
-          <w:footerReference w:type="first" r:id="rId100"/>
+          <w:headerReference w:type="even" r:id="rId98"/>
+          <w:footerReference w:type="even" r:id="rId99"/>
+          <w:headerReference w:type="first" r:id="rId100"/>
+          <w:footerReference w:type="first" r:id="rId101"/>
           <w:pgSz w:w="12240" w:h="15840"/>
           <w:pgMar w:top="720" w:right="720" w:bottom="720" w:left="720" w:header="720" w:footer="720" w:gutter="0"/>
           <w:pgNumType w:start="1"/>
@@ -18062,8 +18070,6 @@
               </w:rPr>
               <w:t xml:space="preserve"> esto para tener observaciones y así mejorarlas.</w:t>
             </w:r>
-            <w:bookmarkStart w:id="0" w:name="_GoBack"/>
-            <w:bookmarkEnd w:id="0"/>
           </w:p>
         </w:tc>
       </w:tr>
@@ -18075,10 +18081,10 @@
           <w:lang w:val="es-MX"/>
         </w:rPr>
         <w:sectPr>
-          <w:headerReference w:type="even" r:id="rId101"/>
-          <w:footerReference w:type="even" r:id="rId102"/>
-          <w:headerReference w:type="first" r:id="rId103"/>
-          <w:footerReference w:type="first" r:id="rId104"/>
+          <w:headerReference w:type="even" r:id="rId102"/>
+          <w:footerReference w:type="even" r:id="rId103"/>
+          <w:headerReference w:type="first" r:id="rId104"/>
+          <w:footerReference w:type="first" r:id="rId105"/>
           <w:pgSz w:w="12240" w:h="15840"/>
           <w:pgMar w:top="720" w:right="720" w:bottom="720" w:left="720" w:header="720" w:footer="720" w:gutter="0"/>
           <w:pgNumType w:start="1"/>
@@ -18293,7 +18299,25 @@
                 <w:color w:val="000000" w:themeColor="text1"/>
                 <w:lang w:val="es-MX"/>
               </w:rPr>
-              <w:t>Administracón de los riesgos</w:t>
+              <w:t>Administrac</w:t>
+            </w:r>
+            <w:r>
+              <w:rPr>
+                <w:rFonts w:ascii="Arial" w:hAnsi="Arial" w:cs="Arial"/>
+                <w:noProof/>
+                <w:color w:val="000000" w:themeColor="text1"/>
+                <w:lang w:val="es-MX"/>
+              </w:rPr>
+              <w:t>i</w:t>
+            </w:r>
+            <w:r>
+              <w:rPr>
+                <w:rFonts w:ascii="Arial" w:hAnsi="Arial" w:cs="Arial"/>
+                <w:noProof/>
+                <w:color w:val="000000" w:themeColor="text1"/>
+                <w:lang w:val="es-MX"/>
+              </w:rPr>
+              <w:t>ón de los riesgos</w:t>
             </w:r>
           </w:p>
         </w:tc>
@@ -18706,10 +18730,38 @@
               <w:spacing w:before="60" w:after="60"/>
               <w:rPr>
                 <w:rFonts w:ascii="Arial" w:hAnsi="Arial" w:cs="Arial"/>
-                <w:color w:val="000000" w:themeColor="text1"/>
-                <w:lang w:val="es-MX"/>
-              </w:rPr>
-            </w:pPr>
+                <w:b w:val="0"/>
+                <w:color w:val="000000" w:themeColor="text1"/>
+                <w:lang w:val="es-MX"/>
+              </w:rPr>
+            </w:pPr>
+            <w:r>
+              <w:rPr>
+                <w:rFonts w:ascii="Arial" w:hAnsi="Arial" w:cs="Arial"/>
+                <w:b w:val="0"/>
+                <w:color w:val="000000" w:themeColor="text1"/>
+                <w:lang w:val="es-MX"/>
+              </w:rPr>
+              <w:t>La administración</w:t>
+            </w:r>
+            <w:r>
+              <w:rPr>
+                <w:rFonts w:ascii="Arial" w:hAnsi="Arial" w:cs="Arial"/>
+                <w:b w:val="0"/>
+                <w:color w:val="000000" w:themeColor="text1"/>
+                <w:lang w:val="es-MX"/>
+              </w:rPr>
+              <w:t xml:space="preserve"> de los riesgos trata de analizar e identificar</w:t>
+            </w:r>
+            <w:r>
+              <w:rPr>
+                <w:rFonts w:ascii="Arial" w:hAnsi="Arial" w:cs="Arial"/>
+                <w:b w:val="0"/>
+                <w:color w:val="000000" w:themeColor="text1"/>
+                <w:lang w:val="es-MX"/>
+              </w:rPr>
+              <w:t xml:space="preserve"> las partes positivas y negativas del proyecto.</w:t>
+            </w:r>
           </w:p>
           <w:p>
             <w:pPr>
@@ -18731,10 +18783,10 @@
           <w:lang w:val="es-MX"/>
         </w:rPr>
         <w:sectPr>
-          <w:headerReference w:type="even" r:id="rId105"/>
-          <w:footerReference w:type="even" r:id="rId106"/>
-          <w:headerReference w:type="first" r:id="rId107"/>
-          <w:footerReference w:type="first" r:id="rId108"/>
+          <w:headerReference w:type="even" r:id="rId106"/>
+          <w:footerReference w:type="even" r:id="rId107"/>
+          <w:headerReference w:type="first" r:id="rId108"/>
+          <w:footerReference w:type="first" r:id="rId109"/>
           <w:pgSz w:w="12240" w:h="15840"/>
           <w:pgMar w:top="720" w:right="720" w:bottom="720" w:left="720" w:header="720" w:footer="720" w:gutter="0"/>
           <w:pgNumType w:start="1"/>
@@ -18775,7 +18827,7 @@
         <w:tc>
           <w:tcPr>
             <w:cnfStyle w:val="001000000000" w:firstRow="0" w:lastRow="0" w:firstColumn="1" w:lastColumn="0" w:oddVBand="0" w:evenVBand="0" w:oddHBand="0" w:evenHBand="0" w:firstRowFirstColumn="0" w:firstRowLastColumn="0" w:lastRowFirstColumn="0" w:lastRowLastColumn="0"/>
-            <w:tcW w:w="1458" w:type="dxa"/>
+            <w:tcW w:w="1447" w:type="dxa"/>
             <w:tcBorders>
               <w:top w:val="none" w:sz="0" w:space="0" w:color="auto"/>
               <w:left w:val="none" w:sz="0" w:space="0" w:color="auto"/>
@@ -18807,7 +18859,7 @@
         <w:tc>
           <w:tcPr>
             <w:cnfStyle w:val="000100000000" w:firstRow="0" w:lastRow="0" w:firstColumn="0" w:lastColumn="1" w:oddVBand="0" w:evenVBand="0" w:oddHBand="0" w:evenHBand="0" w:firstRowFirstColumn="0" w:firstRowLastColumn="0" w:lastRowFirstColumn="0" w:lastRowLastColumn="0"/>
-            <w:tcW w:w="9558" w:type="dxa"/>
+            <w:tcW w:w="9343" w:type="dxa"/>
             <w:gridSpan w:val="3"/>
             <w:tcBorders>
               <w:top w:val="none" w:sz="0" w:space="0" w:color="auto"/>
@@ -18845,7 +18897,7 @@
         <w:tc>
           <w:tcPr>
             <w:cnfStyle w:val="001000000000" w:firstRow="0" w:lastRow="0" w:firstColumn="1" w:lastColumn="0" w:oddVBand="0" w:evenVBand="0" w:oddHBand="0" w:evenHBand="0" w:firstRowFirstColumn="0" w:firstRowLastColumn="0" w:lastRowFirstColumn="0" w:lastRowLastColumn="0"/>
-            <w:tcW w:w="1458" w:type="dxa"/>
+            <w:tcW w:w="1447" w:type="dxa"/>
           </w:tcPr>
           <w:p>
             <w:pPr>
@@ -18870,7 +18922,7 @@
         <w:tc>
           <w:tcPr>
             <w:cnfStyle w:val="000100000000" w:firstRow="0" w:lastRow="0" w:firstColumn="0" w:lastColumn="1" w:oddVBand="0" w:evenVBand="0" w:oddHBand="0" w:evenHBand="0" w:firstRowFirstColumn="0" w:firstRowLastColumn="0" w:lastRowFirstColumn="0" w:lastRowLastColumn="0"/>
-            <w:tcW w:w="9558" w:type="dxa"/>
+            <w:tcW w:w="9343" w:type="dxa"/>
             <w:gridSpan w:val="3"/>
           </w:tcPr>
           <w:p>
@@ -18898,7 +18950,7 @@
         <w:tc>
           <w:tcPr>
             <w:cnfStyle w:val="001000000000" w:firstRow="0" w:lastRow="0" w:firstColumn="1" w:lastColumn="0" w:oddVBand="0" w:evenVBand="0" w:oddHBand="0" w:evenHBand="0" w:firstRowFirstColumn="0" w:firstRowLastColumn="0" w:lastRowFirstColumn="0" w:lastRowLastColumn="0"/>
-            <w:tcW w:w="11016" w:type="dxa"/>
+            <w:tcW w:w="10790" w:type="dxa"/>
             <w:gridSpan w:val="4"/>
           </w:tcPr>
           <w:p>
@@ -18930,7 +18982,7 @@
         <w:tc>
           <w:tcPr>
             <w:cnfStyle w:val="001000000000" w:firstRow="0" w:lastRow="0" w:firstColumn="1" w:lastColumn="0" w:oddVBand="0" w:evenVBand="0" w:oddHBand="0" w:evenHBand="0" w:firstRowFirstColumn="0" w:firstRowLastColumn="0" w:lastRowFirstColumn="0" w:lastRowLastColumn="0"/>
-            <w:tcW w:w="11016" w:type="dxa"/>
+            <w:tcW w:w="10790" w:type="dxa"/>
             <w:gridSpan w:val="4"/>
           </w:tcPr>
           <w:p>
@@ -18958,7 +19010,7 @@
         <w:tc>
           <w:tcPr>
             <w:cnfStyle w:val="001000000000" w:firstRow="0" w:lastRow="0" w:firstColumn="1" w:lastColumn="0" w:oddVBand="0" w:evenVBand="0" w:oddHBand="0" w:evenHBand="0" w:firstRowFirstColumn="0" w:firstRowLastColumn="0" w:lastRowFirstColumn="0" w:lastRowLastColumn="0"/>
-            <w:tcW w:w="4428" w:type="dxa"/>
+            <w:tcW w:w="4339" w:type="dxa"/>
             <w:gridSpan w:val="2"/>
           </w:tcPr>
           <w:p>
@@ -18985,7 +19037,7 @@
         <w:tc>
           <w:tcPr>
             <w:cnfStyle w:val="000010000000" w:firstRow="0" w:lastRow="0" w:firstColumn="0" w:lastColumn="0" w:oddVBand="1" w:evenVBand="0" w:oddHBand="0" w:evenHBand="0" w:firstRowFirstColumn="0" w:firstRowLastColumn="0" w:lastRowFirstColumn="0" w:lastRowLastColumn="0"/>
-            <w:tcW w:w="4320" w:type="dxa"/>
+            <w:tcW w:w="4219" w:type="dxa"/>
           </w:tcPr>
           <w:p>
             <w:pPr>
@@ -19011,7 +19063,7 @@
         <w:tc>
           <w:tcPr>
             <w:cnfStyle w:val="000100000000" w:firstRow="0" w:lastRow="0" w:firstColumn="0" w:lastColumn="1" w:oddVBand="0" w:evenVBand="0" w:oddHBand="0" w:evenHBand="0" w:firstRowFirstColumn="0" w:firstRowLastColumn="0" w:lastRowFirstColumn="0" w:lastRowLastColumn="0"/>
-            <w:tcW w:w="2268" w:type="dxa"/>
+            <w:tcW w:w="2232" w:type="dxa"/>
           </w:tcPr>
           <w:p>
             <w:pPr>
@@ -19042,7 +19094,7 @@
         <w:tc>
           <w:tcPr>
             <w:cnfStyle w:val="001000000000" w:firstRow="0" w:lastRow="0" w:firstColumn="1" w:lastColumn="0" w:oddVBand="0" w:evenVBand="0" w:oddHBand="0" w:evenHBand="0" w:firstRowFirstColumn="0" w:firstRowLastColumn="0" w:lastRowFirstColumn="0" w:lastRowLastColumn="0"/>
-            <w:tcW w:w="4428" w:type="dxa"/>
+            <w:tcW w:w="4339" w:type="dxa"/>
             <w:gridSpan w:val="2"/>
           </w:tcPr>
           <w:p>
@@ -19068,7 +19120,7 @@
         <w:tc>
           <w:tcPr>
             <w:cnfStyle w:val="000010000000" w:firstRow="0" w:lastRow="0" w:firstColumn="0" w:lastColumn="0" w:oddVBand="1" w:evenVBand="0" w:oddHBand="0" w:evenHBand="0" w:firstRowFirstColumn="0" w:firstRowLastColumn="0" w:lastRowFirstColumn="0" w:lastRowLastColumn="0"/>
-            <w:tcW w:w="4320" w:type="dxa"/>
+            <w:tcW w:w="4219" w:type="dxa"/>
           </w:tcPr>
           <w:p>
             <w:pPr>
@@ -19093,7 +19145,7 @@
         <w:tc>
           <w:tcPr>
             <w:cnfStyle w:val="000100000000" w:firstRow="0" w:lastRow="0" w:firstColumn="0" w:lastColumn="1" w:oddVBand="0" w:evenVBand="0" w:oddHBand="0" w:evenHBand="0" w:firstRowFirstColumn="0" w:firstRowLastColumn="0" w:lastRowFirstColumn="0" w:lastRowLastColumn="0"/>
-            <w:tcW w:w="2268" w:type="dxa"/>
+            <w:tcW w:w="2232" w:type="dxa"/>
           </w:tcPr>
           <w:p>
             <w:pPr>
@@ -19120,7 +19172,7 @@
         <w:tc>
           <w:tcPr>
             <w:cnfStyle w:val="001000000000" w:firstRow="0" w:lastRow="0" w:firstColumn="1" w:lastColumn="0" w:oddVBand="0" w:evenVBand="0" w:oddHBand="0" w:evenHBand="0" w:firstRowFirstColumn="0" w:firstRowLastColumn="0" w:lastRowFirstColumn="0" w:lastRowLastColumn="0"/>
-            <w:tcW w:w="4428" w:type="dxa"/>
+            <w:tcW w:w="4339" w:type="dxa"/>
             <w:gridSpan w:val="2"/>
           </w:tcPr>
           <w:p>
@@ -19147,7 +19199,7 @@
         <w:tc>
           <w:tcPr>
             <w:cnfStyle w:val="000100000000" w:firstRow="0" w:lastRow="0" w:firstColumn="0" w:lastColumn="1" w:oddVBand="0" w:evenVBand="0" w:oddHBand="0" w:evenHBand="0" w:firstRowFirstColumn="0" w:firstRowLastColumn="0" w:lastRowFirstColumn="0" w:lastRowLastColumn="0"/>
-            <w:tcW w:w="6588" w:type="dxa"/>
+            <w:tcW w:w="6451" w:type="dxa"/>
             <w:gridSpan w:val="2"/>
           </w:tcPr>
           <w:p>
@@ -19179,7 +19231,7 @@
         <w:tc>
           <w:tcPr>
             <w:cnfStyle w:val="001000000000" w:firstRow="0" w:lastRow="0" w:firstColumn="1" w:lastColumn="0" w:oddVBand="0" w:evenVBand="0" w:oddHBand="0" w:evenHBand="0" w:firstRowFirstColumn="0" w:firstRowLastColumn="0" w:lastRowFirstColumn="0" w:lastRowLastColumn="0"/>
-            <w:tcW w:w="4428" w:type="dxa"/>
+            <w:tcW w:w="4339" w:type="dxa"/>
             <w:gridSpan w:val="2"/>
           </w:tcPr>
           <w:p>
@@ -19205,7 +19257,7 @@
         <w:tc>
           <w:tcPr>
             <w:cnfStyle w:val="000100000000" w:firstRow="0" w:lastRow="0" w:firstColumn="0" w:lastColumn="1" w:oddVBand="0" w:evenVBand="0" w:oddHBand="0" w:evenHBand="0" w:firstRowFirstColumn="0" w:firstRowLastColumn="0" w:lastRowFirstColumn="0" w:lastRowLastColumn="0"/>
-            <w:tcW w:w="6588" w:type="dxa"/>
+            <w:tcW w:w="6451" w:type="dxa"/>
             <w:gridSpan w:val="2"/>
           </w:tcPr>
           <w:p>
@@ -19233,7 +19285,7 @@
         <w:tc>
           <w:tcPr>
             <w:cnfStyle w:val="001000000000" w:firstRow="0" w:lastRow="0" w:firstColumn="1" w:lastColumn="0" w:oddVBand="0" w:evenVBand="0" w:oddHBand="0" w:evenHBand="0" w:firstRowFirstColumn="0" w:firstRowLastColumn="0" w:lastRowFirstColumn="0" w:lastRowLastColumn="0"/>
-            <w:tcW w:w="11016" w:type="dxa"/>
+            <w:tcW w:w="10790" w:type="dxa"/>
             <w:gridSpan w:val="4"/>
           </w:tcPr>
           <w:p>
@@ -19265,7 +19317,7 @@
         <w:tc>
           <w:tcPr>
             <w:cnfStyle w:val="001000000000" w:firstRow="0" w:lastRow="0" w:firstColumn="1" w:lastColumn="0" w:oddVBand="0" w:evenVBand="0" w:oddHBand="0" w:evenHBand="0" w:firstRowFirstColumn="0" w:firstRowLastColumn="0" w:lastRowFirstColumn="0" w:lastRowLastColumn="0"/>
-            <w:tcW w:w="11016" w:type="dxa"/>
+            <w:tcW w:w="10790" w:type="dxa"/>
             <w:gridSpan w:val="4"/>
           </w:tcPr>
           <w:p>
@@ -19312,7 +19364,7 @@
         <w:tc>
           <w:tcPr>
             <w:cnfStyle w:val="001000000000" w:firstRow="0" w:lastRow="0" w:firstColumn="1" w:lastColumn="0" w:oddVBand="0" w:evenVBand="0" w:oddHBand="0" w:evenHBand="0" w:firstRowFirstColumn="0" w:firstRowLastColumn="0" w:lastRowFirstColumn="0" w:lastRowLastColumn="0"/>
-            <w:tcW w:w="1458" w:type="dxa"/>
+            <w:tcW w:w="1447" w:type="dxa"/>
           </w:tcPr>
           <w:p>
             <w:pPr>
@@ -19338,7 +19390,7 @@
         <w:tc>
           <w:tcPr>
             <w:cnfStyle w:val="000100000000" w:firstRow="0" w:lastRow="0" w:firstColumn="0" w:lastColumn="1" w:oddVBand="0" w:evenVBand="0" w:oddHBand="0" w:evenHBand="0" w:firstRowFirstColumn="0" w:firstRowLastColumn="0" w:lastRowFirstColumn="0" w:lastRowLastColumn="0"/>
-            <w:tcW w:w="9558" w:type="dxa"/>
+            <w:tcW w:w="9343" w:type="dxa"/>
             <w:gridSpan w:val="3"/>
           </w:tcPr>
           <w:p>
@@ -19361,7 +19413,7 @@
         <w:tc>
           <w:tcPr>
             <w:cnfStyle w:val="001000000000" w:firstRow="0" w:lastRow="0" w:firstColumn="1" w:lastColumn="0" w:oddVBand="0" w:evenVBand="0" w:oddHBand="0" w:evenHBand="0" w:firstRowFirstColumn="0" w:firstRowLastColumn="0" w:lastRowFirstColumn="0" w:lastRowLastColumn="0"/>
-            <w:tcW w:w="11016" w:type="dxa"/>
+            <w:tcW w:w="10790" w:type="dxa"/>
             <w:gridSpan w:val="4"/>
             <w:tcBorders>
               <w:top w:val="none" w:sz="0" w:space="0" w:color="auto"/>
@@ -19372,20 +19424,20 @@
               <w:spacing w:before="60" w:after="60"/>
               <w:rPr>
                 <w:rFonts w:ascii="Arial" w:hAnsi="Arial" w:cs="Arial"/>
-                <w:color w:val="000000" w:themeColor="text1"/>
-                <w:lang w:val="es-MX"/>
-              </w:rPr>
-            </w:pPr>
-          </w:p>
-          <w:p>
-            <w:pPr>
-              <w:spacing w:before="60" w:after="60"/>
-              <w:rPr>
-                <w:rFonts w:ascii="Arial" w:hAnsi="Arial" w:cs="Arial"/>
-                <w:color w:val="000000" w:themeColor="text1"/>
-                <w:lang w:val="es-MX"/>
-              </w:rPr>
-            </w:pPr>
+                <w:b w:val="0"/>
+                <w:color w:val="000000" w:themeColor="text1"/>
+                <w:lang w:val="es-MX"/>
+              </w:rPr>
+            </w:pPr>
+            <w:r>
+              <w:rPr>
+                <w:rFonts w:ascii="Arial" w:hAnsi="Arial" w:cs="Arial"/>
+                <w:b w:val="0"/>
+                <w:color w:val="000000" w:themeColor="text1"/>
+                <w:lang w:val="es-MX"/>
+              </w:rPr>
+              <w:t>Para identificar los riesgos se tiene observar la Matriz de riesgos para después realizar.</w:t>
+            </w:r>
           </w:p>
         </w:tc>
       </w:tr>
@@ -19397,10 +19449,10 @@
           <w:lang w:val="es-MX"/>
         </w:rPr>
         <w:sectPr>
-          <w:headerReference w:type="even" r:id="rId109"/>
-          <w:footerReference w:type="even" r:id="rId110"/>
-          <w:headerReference w:type="first" r:id="rId111"/>
-          <w:footerReference w:type="first" r:id="rId112"/>
+          <w:headerReference w:type="even" r:id="rId110"/>
+          <w:footerReference w:type="even" r:id="rId111"/>
+          <w:headerReference w:type="first" r:id="rId112"/>
+          <w:footerReference w:type="first" r:id="rId113"/>
           <w:pgSz w:w="12240" w:h="15840"/>
           <w:pgMar w:top="720" w:right="720" w:bottom="720" w:left="720" w:header="720" w:footer="720" w:gutter="0"/>
           <w:pgNumType w:start="1"/>
@@ -20042,16 +20094,42 @@
                 <w:lang w:val="es-MX"/>
               </w:rPr>
             </w:pPr>
-          </w:p>
-          <w:p>
-            <w:pPr>
-              <w:spacing w:before="60" w:after="60"/>
-              <w:rPr>
-                <w:rFonts w:ascii="Arial" w:hAnsi="Arial" w:cs="Arial"/>
-                <w:color w:val="000000" w:themeColor="text1"/>
-                <w:lang w:val="es-MX"/>
-              </w:rPr>
-            </w:pPr>
+            <w:r>
+              <w:rPr>
+                <w:rFonts w:ascii="Arial" w:hAnsi="Arial" w:cs="Arial"/>
+                <w:b w:val="0"/>
+                <w:color w:val="000000" w:themeColor="text1"/>
+                <w:lang w:val="es-MX"/>
+              </w:rPr>
+              <w:t>Es un</w:t>
+            </w:r>
+            <w:r>
+              <w:rPr>
+                <w:rFonts w:ascii="Arial" w:hAnsi="Arial" w:cs="Arial"/>
+                <w:b w:val="0"/>
+                <w:color w:val="000000" w:themeColor="text1"/>
+                <w:lang w:val="es-MX"/>
+              </w:rPr>
+              <w:t xml:space="preserve"> análisis para identif</w:t>
+            </w:r>
+            <w:r>
+              <w:rPr>
+                <w:rFonts w:ascii="Arial" w:hAnsi="Arial" w:cs="Arial"/>
+                <w:b w:val="0"/>
+                <w:color w:val="000000" w:themeColor="text1"/>
+                <w:lang w:val="es-MX"/>
+              </w:rPr>
+              <w:t xml:space="preserve">icar y evaluar el impacto de los riesgos encontrados, el riesgo se mide </w:t>
+            </w:r>
+            <w:r>
+              <w:rPr>
+                <w:rFonts w:ascii="Arial" w:hAnsi="Arial" w:cs="Arial"/>
+                <w:b w:val="0"/>
+                <w:color w:val="000000" w:themeColor="text1"/>
+                <w:lang w:val="es-MX"/>
+              </w:rPr>
+              <w:t>en dos parámetros; probabilidad he impacto. La probabilidad es la posibilidad de que el riesgo pueda ocurrir. El impacto es el efecto sobre los objetivos del proyecto.</w:t>
+            </w:r>
           </w:p>
         </w:tc>
       </w:tr>
@@ -20063,10 +20141,10 @@
           <w:lang w:val="es-MX"/>
         </w:rPr>
         <w:sectPr>
-          <w:headerReference w:type="even" r:id="rId113"/>
-          <w:footerReference w:type="even" r:id="rId114"/>
-          <w:headerReference w:type="first" r:id="rId115"/>
-          <w:footerReference w:type="first" r:id="rId116"/>
+          <w:headerReference w:type="even" r:id="rId114"/>
+          <w:footerReference w:type="even" r:id="rId115"/>
+          <w:headerReference w:type="first" r:id="rId116"/>
+          <w:footerReference w:type="first" r:id="rId117"/>
           <w:pgSz w:w="12240" w:h="15840"/>
           <w:pgMar w:top="720" w:right="720" w:bottom="720" w:left="720" w:header="720" w:footer="720" w:gutter="0"/>
           <w:pgNumType w:start="1"/>
@@ -20704,10 +20782,20 @@
               <w:spacing w:before="60" w:after="60"/>
               <w:rPr>
                 <w:rFonts w:ascii="Arial" w:hAnsi="Arial" w:cs="Arial"/>
-                <w:color w:val="000000" w:themeColor="text1"/>
-                <w:lang w:val="es-MX"/>
-              </w:rPr>
-            </w:pPr>
+                <w:b w:val="0"/>
+                <w:color w:val="000000" w:themeColor="text1"/>
+                <w:lang w:val="es-MX"/>
+              </w:rPr>
+            </w:pPr>
+            <w:r>
+              <w:rPr>
+                <w:rFonts w:ascii="Arial" w:hAnsi="Arial" w:cs="Arial"/>
+                <w:b w:val="0"/>
+                <w:color w:val="000000" w:themeColor="text1"/>
+                <w:lang w:val="es-MX"/>
+              </w:rPr>
+              <w:t>El control de riesgos ayuda para prevenir riesgos negativos.</w:t>
+            </w:r>
           </w:p>
           <w:p>
             <w:pPr>
@@ -20729,10 +20817,10 @@
           <w:lang w:val="es-MX"/>
         </w:rPr>
         <w:sectPr>
-          <w:headerReference w:type="even" r:id="rId117"/>
-          <w:footerReference w:type="even" r:id="rId118"/>
-          <w:headerReference w:type="first" r:id="rId119"/>
-          <w:footerReference w:type="first" r:id="rId120"/>
+          <w:headerReference w:type="even" r:id="rId118"/>
+          <w:footerReference w:type="even" r:id="rId119"/>
+          <w:headerReference w:type="first" r:id="rId120"/>
+          <w:footerReference w:type="first" r:id="rId121"/>
           <w:pgSz w:w="12240" w:h="15840"/>
           <w:pgMar w:top="720" w:right="720" w:bottom="720" w:left="720" w:header="720" w:footer="720" w:gutter="0"/>
           <w:pgNumType w:start="1"/>
@@ -21408,6 +21496,48 @@
       </w:tr>
       <w:tr>
         <w:trPr>
+          <w:cnfStyle w:val="000000100000" w:firstRow="0" w:lastRow="0" w:firstColumn="0" w:lastColumn="0" w:oddVBand="0" w:evenVBand="0" w:oddHBand="1" w:evenHBand="0" w:firstRowFirstColumn="0" w:firstRowLastColumn="0" w:lastRowFirstColumn="0" w:lastRowLastColumn="0"/>
+        </w:trPr>
+        <w:tc>
+          <w:tcPr>
+            <w:cnfStyle w:val="001000000000" w:firstRow="0" w:lastRow="0" w:firstColumn="1" w:lastColumn="0" w:oddVBand="0" w:evenVBand="0" w:oddHBand="0" w:evenHBand="0" w:firstRowFirstColumn="0" w:firstRowLastColumn="0" w:lastRowFirstColumn="0" w:lastRowLastColumn="0"/>
+            <w:tcW w:w="11016" w:type="dxa"/>
+            <w:gridSpan w:val="4"/>
+          </w:tcPr>
+          <w:p>
+            <w:pPr>
+              <w:spacing w:before="60" w:after="60"/>
+              <w:rPr>
+                <w:rFonts w:ascii="Arial" w:hAnsi="Arial" w:cs="Arial"/>
+                <w:b w:val="0"/>
+                <w:color w:val="000000" w:themeColor="text1"/>
+                <w:lang w:val="es-MX"/>
+              </w:rPr>
+            </w:pPr>
+            <w:r>
+              <w:rPr>
+                <w:rFonts w:ascii="Arial" w:hAnsi="Arial" w:cs="Arial"/>
+                <w:b w:val="0"/>
+                <w:color w:val="000000" w:themeColor="text1"/>
+                <w:lang w:val="es-MX"/>
+              </w:rPr>
+              <w:t>E</w:t>
+            </w:r>
+          </w:p>
+          <w:p>
+            <w:pPr>
+              <w:spacing w:before="60" w:after="60"/>
+              <w:rPr>
+                <w:rFonts w:ascii="Arial" w:hAnsi="Arial" w:cs="Arial"/>
+                <w:color w:val="000000" w:themeColor="text1"/>
+                <w:lang w:val="es-MX"/>
+              </w:rPr>
+            </w:pPr>
+          </w:p>
+        </w:tc>
+      </w:tr>
+      <w:tr>
+        <w:trPr>
           <w:cnfStyle w:val="010000000000" w:firstRow="0" w:lastRow="1" w:firstColumn="0" w:lastColumn="0" w:oddVBand="0" w:evenVBand="0" w:oddHBand="0" w:evenHBand="0" w:firstRowFirstColumn="0" w:firstRowLastColumn="0" w:lastRowFirstColumn="0" w:lastRowLastColumn="0"/>
         </w:trPr>
         <w:tc>
@@ -21415,29 +21545,26 @@
             <w:cnfStyle w:val="001000000000" w:firstRow="0" w:lastRow="0" w:firstColumn="1" w:lastColumn="0" w:oddVBand="0" w:evenVBand="0" w:oddHBand="0" w:evenHBand="0" w:firstRowFirstColumn="0" w:firstRowLastColumn="0" w:lastRowFirstColumn="0" w:lastRowLastColumn="0"/>
             <w:tcW w:w="11016" w:type="dxa"/>
             <w:gridSpan w:val="4"/>
-            <w:tcBorders>
-              <w:top w:val="none" w:sz="0" w:space="0" w:color="auto"/>
-            </w:tcBorders>
-          </w:tcPr>
-          <w:p>
-            <w:pPr>
-              <w:spacing w:before="60" w:after="60"/>
-              <w:rPr>
-                <w:rFonts w:ascii="Arial" w:hAnsi="Arial" w:cs="Arial"/>
-                <w:color w:val="000000" w:themeColor="text1"/>
-                <w:lang w:val="es-MX"/>
-              </w:rPr>
-            </w:pPr>
-          </w:p>
-          <w:p>
-            <w:pPr>
-              <w:spacing w:before="60" w:after="60"/>
-              <w:rPr>
-                <w:rFonts w:ascii="Arial" w:hAnsi="Arial" w:cs="Arial"/>
-                <w:color w:val="000000" w:themeColor="text1"/>
-                <w:lang w:val="es-MX"/>
-              </w:rPr>
-            </w:pPr>
+          </w:tcPr>
+          <w:p>
+            <w:pPr>
+              <w:spacing w:before="60" w:after="60"/>
+              <w:rPr>
+                <w:rFonts w:ascii="Arial" w:hAnsi="Arial" w:cs="Arial"/>
+                <w:b w:val="0"/>
+                <w:color w:val="000000" w:themeColor="text1"/>
+                <w:lang w:val="es-MX"/>
+              </w:rPr>
+            </w:pPr>
+            <w:r>
+              <w:rPr>
+                <w:rFonts w:ascii="Arial" w:hAnsi="Arial" w:cs="Arial"/>
+                <w:b w:val="0"/>
+                <w:color w:val="000000" w:themeColor="text1"/>
+                <w:lang w:val="es-MX"/>
+              </w:rPr>
+              <w:t>El cierre de proyecto re realiza cuando se entrega el proyecto en la fecha de 12 de agostos.</w:t>
+            </w:r>
           </w:p>
         </w:tc>
       </w:tr>
@@ -21449,10 +21576,10 @@
           <w:lang w:val="es-MX"/>
         </w:rPr>
         <w:sectPr>
-          <w:headerReference w:type="even" r:id="rId121"/>
-          <w:footerReference w:type="even" r:id="rId122"/>
-          <w:headerReference w:type="first" r:id="rId123"/>
-          <w:footerReference w:type="first" r:id="rId124"/>
+          <w:headerReference w:type="even" r:id="rId122"/>
+          <w:footerReference w:type="even" r:id="rId123"/>
+          <w:headerReference w:type="first" r:id="rId124"/>
+          <w:footerReference w:type="first" r:id="rId125"/>
           <w:pgSz w:w="12240" w:h="15840"/>
           <w:pgMar w:top="720" w:right="720" w:bottom="720" w:left="720" w:header="720" w:footer="720" w:gutter="0"/>
           <w:pgNumType w:start="1"/>
@@ -22099,10 +22226,20 @@
               <w:spacing w:before="60" w:after="60"/>
               <w:rPr>
                 <w:rFonts w:ascii="Arial" w:hAnsi="Arial" w:cs="Arial"/>
-                <w:color w:val="000000" w:themeColor="text1"/>
-                <w:lang w:val="es-MX"/>
-              </w:rPr>
-            </w:pPr>
+                <w:b w:val="0"/>
+                <w:color w:val="000000" w:themeColor="text1"/>
+                <w:lang w:val="es-MX"/>
+              </w:rPr>
+            </w:pPr>
+            <w:r>
+              <w:rPr>
+                <w:rFonts w:ascii="Arial" w:hAnsi="Arial" w:cs="Arial"/>
+                <w:b w:val="0"/>
+                <w:color w:val="000000" w:themeColor="text1"/>
+                <w:lang w:val="es-MX"/>
+              </w:rPr>
+              <w:t>El acta de liberación es un documento que formaliza la finalización del proyecto que estará firmado por el asesor de integradora.</w:t>
+            </w:r>
           </w:p>
           <w:p>
             <w:pPr>
@@ -22124,10 +22261,10 @@
           <w:lang w:val="es-MX"/>
         </w:rPr>
         <w:sectPr>
-          <w:headerReference w:type="even" r:id="rId125"/>
-          <w:footerReference w:type="even" r:id="rId126"/>
-          <w:headerReference w:type="first" r:id="rId127"/>
-          <w:footerReference w:type="first" r:id="rId128"/>
+          <w:headerReference w:type="even" r:id="rId126"/>
+          <w:footerReference w:type="even" r:id="rId127"/>
+          <w:headerReference w:type="first" r:id="rId128"/>
+          <w:footerReference w:type="first" r:id="rId129"/>
           <w:pgSz w:w="12240" w:h="15840"/>
           <w:pgMar w:top="720" w:right="720" w:bottom="720" w:left="720" w:header="720" w:footer="720" w:gutter="0"/>
           <w:pgNumType w:start="1"/>
@@ -22765,10 +22902,20 @@
               <w:spacing w:before="60" w:after="60"/>
               <w:rPr>
                 <w:rFonts w:ascii="Arial" w:hAnsi="Arial" w:cs="Arial"/>
-                <w:color w:val="000000" w:themeColor="text1"/>
-                <w:lang w:val="es-MX"/>
-              </w:rPr>
-            </w:pPr>
+                <w:b w:val="0"/>
+                <w:color w:val="000000" w:themeColor="text1"/>
+                <w:lang w:val="es-MX"/>
+              </w:rPr>
+            </w:pPr>
+            <w:r>
+              <w:rPr>
+                <w:rFonts w:ascii="Arial" w:hAnsi="Arial" w:cs="Arial"/>
+                <w:b w:val="0"/>
+                <w:color w:val="000000" w:themeColor="text1"/>
+                <w:lang w:val="es-MX"/>
+              </w:rPr>
+              <w:t>Se realiza una lista para confirmar que lo que se había contemplado desde un principio para ser liberado con el asesor.</w:t>
+            </w:r>
           </w:p>
           <w:p>
             <w:pPr>
@@ -22790,10 +22937,10 @@
           <w:lang w:val="es-MX"/>
         </w:rPr>
         <w:sectPr>
-          <w:headerReference w:type="even" r:id="rId129"/>
-          <w:footerReference w:type="even" r:id="rId130"/>
-          <w:headerReference w:type="first" r:id="rId131"/>
-          <w:footerReference w:type="first" r:id="rId132"/>
+          <w:headerReference w:type="even" r:id="rId130"/>
+          <w:footerReference w:type="even" r:id="rId131"/>
+          <w:headerReference w:type="first" r:id="rId132"/>
+          <w:footerReference w:type="first" r:id="rId133"/>
           <w:pgSz w:w="12240" w:h="15840"/>
           <w:pgMar w:top="720" w:right="720" w:bottom="720" w:left="720" w:header="720" w:footer="720" w:gutter="0"/>
           <w:pgNumType w:start="1"/>
@@ -23431,10 +23578,20 @@
               <w:spacing w:before="60" w:after="60"/>
               <w:rPr>
                 <w:rFonts w:ascii="Arial" w:hAnsi="Arial" w:cs="Arial"/>
-                <w:color w:val="000000" w:themeColor="text1"/>
-                <w:lang w:val="es-MX"/>
-              </w:rPr>
-            </w:pPr>
+                <w:b w:val="0"/>
+                <w:color w:val="000000" w:themeColor="text1"/>
+                <w:lang w:val="es-MX"/>
+              </w:rPr>
+            </w:pPr>
+            <w:r>
+              <w:rPr>
+                <w:rFonts w:ascii="Arial" w:hAnsi="Arial" w:cs="Arial"/>
+                <w:b w:val="0"/>
+                <w:color w:val="000000" w:themeColor="text1"/>
+                <w:lang w:val="es-MX"/>
+              </w:rPr>
+              <w:t>Se realiza una minuta para dar valido la entrega del proyecto ya que contendrá las firmas que involucran en el proyecto.</w:t>
+            </w:r>
           </w:p>
           <w:p>
             <w:pPr>
@@ -23456,10 +23613,10 @@
           <w:lang w:val="es-MX"/>
         </w:rPr>
         <w:sectPr>
-          <w:headerReference w:type="even" r:id="rId133"/>
-          <w:footerReference w:type="even" r:id="rId134"/>
-          <w:headerReference w:type="first" r:id="rId135"/>
-          <w:footerReference w:type="first" r:id="rId136"/>
+          <w:headerReference w:type="even" r:id="rId134"/>
+          <w:footerReference w:type="even" r:id="rId135"/>
+          <w:headerReference w:type="first" r:id="rId136"/>
+          <w:footerReference w:type="first" r:id="rId137"/>
           <w:pgSz w:w="12240" w:h="15840"/>
           <w:pgMar w:top="720" w:right="720" w:bottom="720" w:left="720" w:header="720" w:footer="720" w:gutter="0"/>
           <w:pgNumType w:start="1"/>
@@ -24141,10 +24298,29 @@
               <w:spacing w:before="60" w:after="60"/>
               <w:rPr>
                 <w:rFonts w:ascii="Arial" w:hAnsi="Arial" w:cs="Arial"/>
-                <w:color w:val="000000" w:themeColor="text1"/>
-                <w:lang w:val="es-MX"/>
-              </w:rPr>
-            </w:pPr>
+                <w:b w:val="0"/>
+                <w:color w:val="000000" w:themeColor="text1"/>
+                <w:lang w:val="es-MX"/>
+              </w:rPr>
+            </w:pPr>
+            <w:r>
+              <w:rPr>
+                <w:rFonts w:ascii="Arial" w:hAnsi="Arial" w:cs="Arial"/>
+                <w:b w:val="0"/>
+                <w:color w:val="000000" w:themeColor="text1"/>
+                <w:lang w:val="es-MX"/>
+              </w:rPr>
+              <w:t xml:space="preserve">Las lecciones aprendidas serán escritos por cada uno de los integrantes que conforma el equipo desarrollador para ver </w:t>
+            </w:r>
+            <w:r>
+              <w:rPr>
+                <w:rFonts w:ascii="Arial" w:hAnsi="Arial" w:cs="Arial"/>
+                <w:b w:val="0"/>
+                <w:color w:val="000000" w:themeColor="text1"/>
+                <w:lang w:val="es-MX"/>
+              </w:rPr>
+              <w:t>el aprendizaje que han adquirido.</w:t>
+            </w:r>
           </w:p>
           <w:p>
             <w:pPr>
@@ -24166,10 +24342,10 @@
           <w:lang w:val="es-MX"/>
         </w:rPr>
         <w:sectPr>
-          <w:headerReference w:type="even" r:id="rId137"/>
-          <w:footerReference w:type="even" r:id="rId138"/>
-          <w:headerReference w:type="first" r:id="rId139"/>
-          <w:footerReference w:type="first" r:id="rId140"/>
+          <w:headerReference w:type="even" r:id="rId138"/>
+          <w:footerReference w:type="even" r:id="rId139"/>
+          <w:headerReference w:type="first" r:id="rId140"/>
+          <w:footerReference w:type="first" r:id="rId141"/>
           <w:pgSz w:w="12240" w:h="15840"/>
           <w:pgMar w:top="720" w:right="720" w:bottom="720" w:left="720" w:header="720" w:footer="720" w:gutter="0"/>
           <w:pgNumType w:start="1"/>
@@ -24843,10 +25019,20 @@
               <w:spacing w:before="60" w:after="60"/>
               <w:rPr>
                 <w:rFonts w:ascii="Arial" w:hAnsi="Arial" w:cs="Arial"/>
-                <w:color w:val="000000" w:themeColor="text1"/>
-                <w:lang w:val="es-MX"/>
-              </w:rPr>
-            </w:pPr>
+                <w:b w:val="0"/>
+                <w:color w:val="000000" w:themeColor="text1"/>
+                <w:lang w:val="es-MX"/>
+              </w:rPr>
+            </w:pPr>
+            <w:r>
+              <w:rPr>
+                <w:rFonts w:ascii="Arial" w:hAnsi="Arial" w:cs="Arial"/>
+                <w:b w:val="0"/>
+                <w:color w:val="000000" w:themeColor="text1"/>
+                <w:lang w:val="es-MX"/>
+              </w:rPr>
+              <w:t>El sistema APPMO-SP es el producto que será entregado, y es desarrollado en Android studio con lenguaje, java, php, json.</w:t>
+            </w:r>
           </w:p>
           <w:p>
             <w:pPr>
@@ -24868,10 +25054,10 @@
           <w:lang w:val="es-MX"/>
         </w:rPr>
         <w:sectPr>
-          <w:headerReference w:type="even" r:id="rId141"/>
-          <w:footerReference w:type="even" r:id="rId142"/>
-          <w:headerReference w:type="first" r:id="rId143"/>
-          <w:footerReference w:type="first" r:id="rId144"/>
+          <w:headerReference w:type="even" r:id="rId142"/>
+          <w:footerReference w:type="even" r:id="rId143"/>
+          <w:headerReference w:type="first" r:id="rId144"/>
+          <w:footerReference w:type="first" r:id="rId145"/>
           <w:pgSz w:w="12240" w:h="15840"/>
           <w:pgMar w:top="720" w:right="720" w:bottom="720" w:left="720" w:header="720" w:footer="720" w:gutter="0"/>
           <w:pgNumType w:start="1"/>
@@ -25488,16 +25674,24 @@
                 <w:lang w:val="es-MX"/>
               </w:rPr>
             </w:pPr>
-          </w:p>
-          <w:p>
-            <w:pPr>
-              <w:spacing w:before="60" w:after="60"/>
-              <w:rPr>
-                <w:rFonts w:ascii="Arial" w:hAnsi="Arial" w:cs="Arial"/>
-                <w:color w:val="000000" w:themeColor="text1"/>
-                <w:lang w:val="es-MX"/>
-              </w:rPr>
-            </w:pPr>
+            <w:r>
+              <w:rPr>
+                <w:rFonts w:ascii="Arial" w:hAnsi="Arial" w:cs="Arial"/>
+                <w:b w:val="0"/>
+                <w:color w:val="000000" w:themeColor="text1"/>
+                <w:lang w:val="es-MX"/>
+              </w:rPr>
+              <w:t>El modelado es una guía de proceso para realizar la aplicación</w:t>
+            </w:r>
+            <w:r>
+              <w:rPr>
+                <w:rFonts w:ascii="Arial" w:hAnsi="Arial" w:cs="Arial"/>
+                <w:b w:val="0"/>
+                <w:color w:val="000000" w:themeColor="text1"/>
+                <w:lang w:val="es-MX"/>
+              </w:rPr>
+              <w:t>.</w:t>
+            </w:r>
           </w:p>
         </w:tc>
       </w:tr>
@@ -25509,10 +25703,10 @@
           <w:lang w:val="es-MX"/>
         </w:rPr>
         <w:sectPr>
-          <w:headerReference w:type="even" r:id="rId145"/>
-          <w:footerReference w:type="even" r:id="rId146"/>
-          <w:headerReference w:type="first" r:id="rId147"/>
-          <w:footerReference w:type="first" r:id="rId148"/>
+          <w:headerReference w:type="even" r:id="rId146"/>
+          <w:footerReference w:type="even" r:id="rId147"/>
+          <w:headerReference w:type="first" r:id="rId148"/>
+          <w:footerReference w:type="first" r:id="rId149"/>
           <w:pgSz w:w="12240" w:h="15840"/>
           <w:pgMar w:top="720" w:right="720" w:bottom="720" w:left="720" w:header="720" w:footer="720" w:gutter="0"/>
           <w:pgNumType w:start="1"/>
@@ -26122,13 +26316,32 @@
           </w:tcPr>
           <w:p>
             <w:pPr>
-              <w:spacing w:before="60" w:after="60"/>
-              <w:rPr>
-                <w:rFonts w:ascii="Arial" w:hAnsi="Arial" w:cs="Arial"/>
-                <w:color w:val="000000" w:themeColor="text1"/>
-                <w:lang w:val="es-MX"/>
-              </w:rPr>
-            </w:pPr>
+              <w:spacing w:before="60" w:after="60" w:line="360" w:lineRule="auto"/>
+              <w:rPr>
+                <w:rFonts w:ascii="Arial" w:hAnsi="Arial" w:cs="Arial"/>
+                <w:b w:val="0"/>
+                <w:color w:val="000000" w:themeColor="text1"/>
+                <w:sz w:val="20"/>
+                <w:lang w:val="es-MX"/>
+              </w:rPr>
+            </w:pPr>
+            <w:r>
+              <w:rPr>
+                <w:rFonts w:ascii="Arial" w:hAnsi="Arial" w:cs="Arial"/>
+                <w:b w:val="0"/>
+              </w:rPr>
+              <w:t>Es el mapa o diagrama del proceso que representa las interacciones entre actividades, objetos y recursos de la organización, con la documentación adicional de sus características y la información que fluye entre ellos</w:t>
+            </w:r>
+            <w:r>
+              <w:rPr>
+                <w:rFonts w:ascii="Lato" w:hAnsi="Lato"/>
+                <w:color w:val="333333"/>
+                <w:sz w:val="24"/>
+                <w:szCs w:val="27"/>
+                <w:shd w:val="clear" w:color="auto" w:fill="FFFFFF"/>
+              </w:rPr>
+              <w:t>.</w:t>
+            </w:r>
           </w:p>
           <w:p>
             <w:pPr>
@@ -26150,10 +26363,10 @@
           <w:lang w:val="es-MX"/>
         </w:rPr>
         <w:sectPr>
-          <w:headerReference w:type="even" r:id="rId149"/>
-          <w:footerReference w:type="even" r:id="rId150"/>
-          <w:headerReference w:type="first" r:id="rId151"/>
-          <w:footerReference w:type="first" r:id="rId152"/>
+          <w:headerReference w:type="even" r:id="rId150"/>
+          <w:footerReference w:type="even" r:id="rId151"/>
+          <w:headerReference w:type="first" r:id="rId152"/>
+          <w:footerReference w:type="first" r:id="rId153"/>
           <w:pgSz w:w="12240" w:h="15840"/>
           <w:pgMar w:top="720" w:right="720" w:bottom="720" w:left="720" w:header="720" w:footer="720" w:gutter="0"/>
           <w:pgNumType w:start="1"/>
@@ -26766,20 +26979,20 @@
               <w:spacing w:before="60" w:after="60"/>
               <w:rPr>
                 <w:rFonts w:ascii="Arial" w:hAnsi="Arial" w:cs="Arial"/>
-                <w:color w:val="000000" w:themeColor="text1"/>
-                <w:lang w:val="es-MX"/>
-              </w:rPr>
-            </w:pPr>
-          </w:p>
-          <w:p>
-            <w:pPr>
-              <w:spacing w:before="60" w:after="60"/>
-              <w:rPr>
-                <w:rFonts w:ascii="Arial" w:hAnsi="Arial" w:cs="Arial"/>
-                <w:color w:val="000000" w:themeColor="text1"/>
-                <w:lang w:val="es-MX"/>
-              </w:rPr>
-            </w:pPr>
+                <w:b w:val="0"/>
+                <w:color w:val="000000" w:themeColor="text1"/>
+                <w:lang w:val="es-MX"/>
+              </w:rPr>
+            </w:pPr>
+            <w:r>
+              <w:rPr>
+                <w:rFonts w:ascii="Arial" w:hAnsi="Arial" w:cs="Arial"/>
+                <w:b w:val="0"/>
+                <w:color w:val="000000" w:themeColor="text1"/>
+                <w:lang w:val="es-MX"/>
+              </w:rPr>
+              <w:t>El modelado es un método de diagrama de flujo que modela los pasos de un proceso de negocio planificado de principio a fin, UML es un leguaje unificado de modelado que es empleado en el diseño de software.</w:t>
+            </w:r>
           </w:p>
         </w:tc>
       </w:tr>
@@ -26791,10 +27004,10 @@
           <w:lang w:val="es-MX"/>
         </w:rPr>
         <w:sectPr>
-          <w:headerReference w:type="even" r:id="rId153"/>
-          <w:footerReference w:type="even" r:id="rId154"/>
-          <w:headerReference w:type="first" r:id="rId155"/>
-          <w:footerReference w:type="first" r:id="rId156"/>
+          <w:headerReference w:type="even" r:id="rId154"/>
+          <w:footerReference w:type="even" r:id="rId155"/>
+          <w:headerReference w:type="first" r:id="rId156"/>
+          <w:footerReference w:type="first" r:id="rId157"/>
           <w:pgSz w:w="12240" w:h="15840"/>
           <w:pgMar w:top="720" w:right="720" w:bottom="720" w:left="720" w:header="720" w:footer="720" w:gutter="0"/>
           <w:pgNumType w:start="1"/>
@@ -27417,10 +27630,20 @@
               <w:spacing w:before="60" w:after="60"/>
               <w:rPr>
                 <w:rFonts w:ascii="Arial" w:hAnsi="Arial" w:cs="Arial"/>
-                <w:color w:val="000000" w:themeColor="text1"/>
-                <w:lang w:val="es-MX"/>
-              </w:rPr>
-            </w:pPr>
+                <w:b w:val="0"/>
+                <w:color w:val="000000" w:themeColor="text1"/>
+                <w:lang w:val="es-MX"/>
+              </w:rPr>
+            </w:pPr>
+            <w:r>
+              <w:rPr>
+                <w:rFonts w:ascii="Arial" w:hAnsi="Arial" w:cs="Arial"/>
+                <w:b w:val="0"/>
+                <w:color w:val="000000" w:themeColor="text1"/>
+                <w:lang w:val="es-MX"/>
+              </w:rPr>
+              <w:t>El análisis de requerimientos es donde se especifica que contendrá la aplicación y se define de mayor a menor prioridad.</w:t>
+            </w:r>
           </w:p>
           <w:p>
             <w:pPr>
@@ -27442,10 +27665,10 @@
           <w:lang w:val="es-MX"/>
         </w:rPr>
         <w:sectPr>
-          <w:headerReference w:type="even" r:id="rId157"/>
-          <w:footerReference w:type="even" r:id="rId158"/>
-          <w:headerReference w:type="first" r:id="rId159"/>
-          <w:footerReference w:type="first" r:id="rId160"/>
+          <w:headerReference w:type="even" r:id="rId158"/>
+          <w:footerReference w:type="even" r:id="rId159"/>
+          <w:headerReference w:type="first" r:id="rId160"/>
+          <w:footerReference w:type="first" r:id="rId161"/>
           <w:pgSz w:w="12240" w:h="15840"/>
           <w:pgMar w:top="720" w:right="720" w:bottom="720" w:left="720" w:header="720" w:footer="720" w:gutter="0"/>
           <w:pgNumType w:start="1"/>
@@ -28068,10 +28291,47 @@
               <w:spacing w:before="60" w:after="60"/>
               <w:rPr>
                 <w:rFonts w:ascii="Arial" w:hAnsi="Arial" w:cs="Arial"/>
-                <w:color w:val="000000" w:themeColor="text1"/>
-                <w:lang w:val="es-MX"/>
-              </w:rPr>
-            </w:pPr>
+                <w:b w:val="0"/>
+                <w:color w:val="000000" w:themeColor="text1"/>
+                <w:lang w:val="es-MX"/>
+              </w:rPr>
+            </w:pPr>
+            <w:r>
+              <w:rPr>
+                <w:rFonts w:ascii="Arial" w:hAnsi="Arial" w:cs="Arial"/>
+                <w:b w:val="0"/>
+                <w:color w:val="000000" w:themeColor="text1"/>
+                <w:lang w:val="es-MX"/>
+              </w:rPr>
+              <w:t xml:space="preserve">En el diseño de la aplicación </w:t>
+            </w:r>
+            <w:r>
+              <w:rPr>
+                <w:rFonts w:ascii="Arial" w:hAnsi="Arial" w:cs="Arial"/>
+                <w:b w:val="0"/>
+                <w:color w:val="000000" w:themeColor="text1"/>
+                <w:lang w:val="es-MX"/>
+              </w:rPr>
+              <w:t xml:space="preserve">es donde se especifica los colores más bien como interactuara con el usuario para que se sienta más </w:t>
+            </w:r>
+            <w:r>
+              <w:rPr>
+                <w:rFonts w:ascii="Arial" w:hAnsi="Arial" w:cs="Arial"/>
+                <w:b w:val="0"/>
+                <w:color w:val="000000" w:themeColor="text1"/>
+                <w:lang w:val="es-MX"/>
+              </w:rPr>
+              <w:t>cómodo</w:t>
+            </w:r>
+            <w:r>
+              <w:rPr>
+                <w:rFonts w:ascii="Arial" w:hAnsi="Arial" w:cs="Arial"/>
+                <w:b w:val="0"/>
+                <w:color w:val="000000" w:themeColor="text1"/>
+                <w:lang w:val="es-MX"/>
+              </w:rPr>
+              <w:t>.</w:t>
+            </w:r>
           </w:p>
           <w:p>
             <w:pPr>
@@ -28093,10 +28353,10 @@
           <w:lang w:val="es-MX"/>
         </w:rPr>
         <w:sectPr>
-          <w:headerReference w:type="even" r:id="rId161"/>
-          <w:footerReference w:type="even" r:id="rId162"/>
-          <w:headerReference w:type="first" r:id="rId163"/>
-          <w:footerReference w:type="first" r:id="rId164"/>
+          <w:headerReference w:type="even" r:id="rId162"/>
+          <w:footerReference w:type="even" r:id="rId163"/>
+          <w:headerReference w:type="first" r:id="rId164"/>
+          <w:footerReference w:type="first" r:id="rId165"/>
           <w:pgSz w:w="12240" w:h="15840"/>
           <w:pgMar w:top="720" w:right="720" w:bottom="720" w:left="720" w:header="720" w:footer="720" w:gutter="0"/>
           <w:pgNumType w:start="1"/>
@@ -28719,10 +28979,38 @@
               <w:spacing w:before="60" w:after="60"/>
               <w:rPr>
                 <w:rFonts w:ascii="Arial" w:hAnsi="Arial" w:cs="Arial"/>
-                <w:color w:val="000000" w:themeColor="text1"/>
-                <w:lang w:val="es-MX"/>
-              </w:rPr>
-            </w:pPr>
+                <w:b w:val="0"/>
+                <w:color w:val="000000" w:themeColor="text1"/>
+                <w:lang w:val="es-MX"/>
+              </w:rPr>
+            </w:pPr>
+            <w:r>
+              <w:rPr>
+                <w:rFonts w:ascii="Arial" w:hAnsi="Arial" w:cs="Arial"/>
+                <w:b w:val="0"/>
+                <w:color w:val="000000" w:themeColor="text1"/>
+                <w:lang w:val="es-MX"/>
+              </w:rPr>
+              <w:t xml:space="preserve">El prototipo es de mucha utilidad para el programador pueda guiarse con el diseño, </w:t>
+            </w:r>
+            <w:r>
+              <w:rPr>
+                <w:rFonts w:ascii="Arial" w:hAnsi="Arial" w:cs="Arial"/>
+                <w:b w:val="0"/>
+                <w:color w:val="000000" w:themeColor="text1"/>
+                <w:lang w:val="es-MX"/>
+              </w:rPr>
+              <w:t>para realizar el diseño se dio uso del programa Balsamiq mockup</w:t>
+            </w:r>
+            <w:r>
+              <w:rPr>
+                <w:rFonts w:ascii="Arial" w:hAnsi="Arial" w:cs="Arial"/>
+                <w:b w:val="0"/>
+                <w:color w:val="000000" w:themeColor="text1"/>
+                <w:lang w:val="es-MX"/>
+              </w:rPr>
+              <w:t>.</w:t>
+            </w:r>
           </w:p>
           <w:p>
             <w:pPr>
@@ -28744,10 +29032,10 @@
           <w:lang w:val="es-MX"/>
         </w:rPr>
         <w:sectPr>
-          <w:headerReference w:type="even" r:id="rId165"/>
-          <w:footerReference w:type="even" r:id="rId166"/>
-          <w:headerReference w:type="first" r:id="rId167"/>
-          <w:footerReference w:type="first" r:id="rId168"/>
+          <w:headerReference w:type="even" r:id="rId166"/>
+          <w:footerReference w:type="even" r:id="rId167"/>
+          <w:headerReference w:type="first" r:id="rId168"/>
+          <w:footerReference w:type="first" r:id="rId169"/>
           <w:pgSz w:w="12240" w:h="15840"/>
           <w:pgMar w:top="720" w:right="720" w:bottom="720" w:left="720" w:header="720" w:footer="720" w:gutter="0"/>
           <w:pgNumType w:start="1"/>
@@ -28788,7 +29076,7 @@
         <w:tc>
           <w:tcPr>
             <w:cnfStyle w:val="001000000000" w:firstRow="0" w:lastRow="0" w:firstColumn="1" w:lastColumn="0" w:oddVBand="0" w:evenVBand="0" w:oddHBand="0" w:evenHBand="0" w:firstRowFirstColumn="0" w:firstRowLastColumn="0" w:lastRowFirstColumn="0" w:lastRowLastColumn="0"/>
-            <w:tcW w:w="1458" w:type="dxa"/>
+            <w:tcW w:w="1447" w:type="dxa"/>
           </w:tcPr>
           <w:p>
             <w:pPr>
@@ -28814,7 +29102,7 @@
         <w:tc>
           <w:tcPr>
             <w:cnfStyle w:val="000100000000" w:firstRow="0" w:lastRow="0" w:firstColumn="0" w:lastColumn="1" w:oddVBand="0" w:evenVBand="0" w:oddHBand="0" w:evenHBand="0" w:firstRowFirstColumn="0" w:firstRowLastColumn="0" w:lastRowFirstColumn="0" w:lastRowLastColumn="0"/>
-            <w:tcW w:w="9558" w:type="dxa"/>
+            <w:tcW w:w="9343" w:type="dxa"/>
             <w:gridSpan w:val="3"/>
           </w:tcPr>
           <w:p>
@@ -28846,7 +29134,7 @@
         <w:tc>
           <w:tcPr>
             <w:cnfStyle w:val="001000000000" w:firstRow="0" w:lastRow="0" w:firstColumn="1" w:lastColumn="0" w:oddVBand="0" w:evenVBand="0" w:oddHBand="0" w:evenHBand="0" w:firstRowFirstColumn="0" w:firstRowLastColumn="0" w:lastRowFirstColumn="0" w:lastRowLastColumn="0"/>
-            <w:tcW w:w="1458" w:type="dxa"/>
+            <w:tcW w:w="1447" w:type="dxa"/>
           </w:tcPr>
           <w:p>
             <w:pPr>
@@ -28871,7 +29159,7 @@
         <w:tc>
           <w:tcPr>
             <w:cnfStyle w:val="000100000000" w:firstRow="0" w:lastRow="0" w:firstColumn="0" w:lastColumn="1" w:oddVBand="0" w:evenVBand="0" w:oddHBand="0" w:evenHBand="0" w:firstRowFirstColumn="0" w:firstRowLastColumn="0" w:lastRowFirstColumn="0" w:lastRowLastColumn="0"/>
-            <w:tcW w:w="9558" w:type="dxa"/>
+            <w:tcW w:w="9343" w:type="dxa"/>
             <w:gridSpan w:val="3"/>
           </w:tcPr>
           <w:p>
@@ -28899,7 +29187,7 @@
         <w:tc>
           <w:tcPr>
             <w:cnfStyle w:val="001000000000" w:firstRow="0" w:lastRow="0" w:firstColumn="1" w:lastColumn="0" w:oddVBand="0" w:evenVBand="0" w:oddHBand="0" w:evenHBand="0" w:firstRowFirstColumn="0" w:firstRowLastColumn="0" w:lastRowFirstColumn="0" w:lastRowLastColumn="0"/>
-            <w:tcW w:w="11016" w:type="dxa"/>
+            <w:tcW w:w="10790" w:type="dxa"/>
             <w:gridSpan w:val="4"/>
           </w:tcPr>
           <w:p>
@@ -28931,7 +29219,7 @@
         <w:tc>
           <w:tcPr>
             <w:cnfStyle w:val="001000000000" w:firstRow="0" w:lastRow="0" w:firstColumn="1" w:lastColumn="0" w:oddVBand="0" w:evenVBand="0" w:oddHBand="0" w:evenHBand="0" w:firstRowFirstColumn="0" w:firstRowLastColumn="0" w:lastRowFirstColumn="0" w:lastRowLastColumn="0"/>
-            <w:tcW w:w="11016" w:type="dxa"/>
+            <w:tcW w:w="10790" w:type="dxa"/>
             <w:gridSpan w:val="4"/>
           </w:tcPr>
           <w:p>
@@ -28959,7 +29247,7 @@
         <w:tc>
           <w:tcPr>
             <w:cnfStyle w:val="001000000000" w:firstRow="0" w:lastRow="0" w:firstColumn="1" w:lastColumn="0" w:oddVBand="0" w:evenVBand="0" w:oddHBand="0" w:evenHBand="0" w:firstRowFirstColumn="0" w:firstRowLastColumn="0" w:lastRowFirstColumn="0" w:lastRowLastColumn="0"/>
-            <w:tcW w:w="4428" w:type="dxa"/>
+            <w:tcW w:w="4339" w:type="dxa"/>
             <w:gridSpan w:val="2"/>
           </w:tcPr>
           <w:p>
@@ -28986,7 +29274,7 @@
         <w:tc>
           <w:tcPr>
             <w:cnfStyle w:val="000010000000" w:firstRow="0" w:lastRow="0" w:firstColumn="0" w:lastColumn="0" w:oddVBand="1" w:evenVBand="0" w:oddHBand="0" w:evenHBand="0" w:firstRowFirstColumn="0" w:firstRowLastColumn="0" w:lastRowFirstColumn="0" w:lastRowLastColumn="0"/>
-            <w:tcW w:w="4320" w:type="dxa"/>
+            <w:tcW w:w="4219" w:type="dxa"/>
           </w:tcPr>
           <w:p>
             <w:pPr>
@@ -29012,7 +29300,7 @@
         <w:tc>
           <w:tcPr>
             <w:cnfStyle w:val="000100000000" w:firstRow="0" w:lastRow="0" w:firstColumn="0" w:lastColumn="1" w:oddVBand="0" w:evenVBand="0" w:oddHBand="0" w:evenHBand="0" w:firstRowFirstColumn="0" w:firstRowLastColumn="0" w:lastRowFirstColumn="0" w:lastRowLastColumn="0"/>
-            <w:tcW w:w="2268" w:type="dxa"/>
+            <w:tcW w:w="2232" w:type="dxa"/>
           </w:tcPr>
           <w:p>
             <w:pPr>
@@ -29043,7 +29331,7 @@
         <w:tc>
           <w:tcPr>
             <w:cnfStyle w:val="001000000000" w:firstRow="0" w:lastRow="0" w:firstColumn="1" w:lastColumn="0" w:oddVBand="0" w:evenVBand="0" w:oddHBand="0" w:evenHBand="0" w:firstRowFirstColumn="0" w:firstRowLastColumn="0" w:lastRowFirstColumn="0" w:lastRowLastColumn="0"/>
-            <w:tcW w:w="4428" w:type="dxa"/>
+            <w:tcW w:w="4339" w:type="dxa"/>
             <w:gridSpan w:val="2"/>
           </w:tcPr>
           <w:p>
@@ -29069,7 +29357,7 @@
         <w:tc>
           <w:tcPr>
             <w:cnfStyle w:val="000010000000" w:firstRow="0" w:lastRow="0" w:firstColumn="0" w:lastColumn="0" w:oddVBand="1" w:evenVBand="0" w:oddHBand="0" w:evenHBand="0" w:firstRowFirstColumn="0" w:firstRowLastColumn="0" w:lastRowFirstColumn="0" w:lastRowLastColumn="0"/>
-            <w:tcW w:w="4320" w:type="dxa"/>
+            <w:tcW w:w="4219" w:type="dxa"/>
           </w:tcPr>
           <w:p>
             <w:pPr>
@@ -29094,7 +29382,7 @@
         <w:tc>
           <w:tcPr>
             <w:cnfStyle w:val="000100000000" w:firstRow="0" w:lastRow="0" w:firstColumn="0" w:lastColumn="1" w:oddVBand="0" w:evenVBand="0" w:oddHBand="0" w:evenHBand="0" w:firstRowFirstColumn="0" w:firstRowLastColumn="0" w:lastRowFirstColumn="0" w:lastRowLastColumn="0"/>
-            <w:tcW w:w="2268" w:type="dxa"/>
+            <w:tcW w:w="2232" w:type="dxa"/>
           </w:tcPr>
           <w:p>
             <w:pPr>
@@ -29121,7 +29409,7 @@
         <w:tc>
           <w:tcPr>
             <w:cnfStyle w:val="001000000000" w:firstRow="0" w:lastRow="0" w:firstColumn="1" w:lastColumn="0" w:oddVBand="0" w:evenVBand="0" w:oddHBand="0" w:evenHBand="0" w:firstRowFirstColumn="0" w:firstRowLastColumn="0" w:lastRowFirstColumn="0" w:lastRowLastColumn="0"/>
-            <w:tcW w:w="4428" w:type="dxa"/>
+            <w:tcW w:w="4339" w:type="dxa"/>
             <w:gridSpan w:val="2"/>
           </w:tcPr>
           <w:p>
@@ -29148,7 +29436,7 @@
         <w:tc>
           <w:tcPr>
             <w:cnfStyle w:val="000100000000" w:firstRow="0" w:lastRow="0" w:firstColumn="0" w:lastColumn="1" w:oddVBand="0" w:evenVBand="0" w:oddHBand="0" w:evenHBand="0" w:firstRowFirstColumn="0" w:firstRowLastColumn="0" w:lastRowFirstColumn="0" w:lastRowLastColumn="0"/>
-            <w:tcW w:w="6588" w:type="dxa"/>
+            <w:tcW w:w="6451" w:type="dxa"/>
             <w:gridSpan w:val="2"/>
           </w:tcPr>
           <w:p>
@@ -29180,7 +29468,7 @@
         <w:tc>
           <w:tcPr>
             <w:cnfStyle w:val="001000000000" w:firstRow="0" w:lastRow="0" w:firstColumn="1" w:lastColumn="0" w:oddVBand="0" w:evenVBand="0" w:oddHBand="0" w:evenHBand="0" w:firstRowFirstColumn="0" w:firstRowLastColumn="0" w:lastRowFirstColumn="0" w:lastRowLastColumn="0"/>
-            <w:tcW w:w="4428" w:type="dxa"/>
+            <w:tcW w:w="4339" w:type="dxa"/>
             <w:gridSpan w:val="2"/>
           </w:tcPr>
           <w:p>
@@ -29206,7 +29494,7 @@
         <w:tc>
           <w:tcPr>
             <w:cnfStyle w:val="000100000000" w:firstRow="0" w:lastRow="0" w:firstColumn="0" w:lastColumn="1" w:oddVBand="0" w:evenVBand="0" w:oddHBand="0" w:evenHBand="0" w:firstRowFirstColumn="0" w:firstRowLastColumn="0" w:lastRowFirstColumn="0" w:lastRowLastColumn="0"/>
-            <w:tcW w:w="6588" w:type="dxa"/>
+            <w:tcW w:w="6451" w:type="dxa"/>
             <w:gridSpan w:val="2"/>
           </w:tcPr>
           <w:p>
@@ -29234,7 +29522,7 @@
         <w:tc>
           <w:tcPr>
             <w:cnfStyle w:val="001000000000" w:firstRow="0" w:lastRow="0" w:firstColumn="1" w:lastColumn="0" w:oddVBand="0" w:evenVBand="0" w:oddHBand="0" w:evenHBand="0" w:firstRowFirstColumn="0" w:firstRowLastColumn="0" w:lastRowFirstColumn="0" w:lastRowLastColumn="0"/>
-            <w:tcW w:w="11016" w:type="dxa"/>
+            <w:tcW w:w="10790" w:type="dxa"/>
             <w:gridSpan w:val="4"/>
           </w:tcPr>
           <w:p>
@@ -29266,7 +29554,7 @@
         <w:tc>
           <w:tcPr>
             <w:cnfStyle w:val="001000000000" w:firstRow="0" w:lastRow="0" w:firstColumn="1" w:lastColumn="0" w:oddVBand="0" w:evenVBand="0" w:oddHBand="0" w:evenHBand="0" w:firstRowFirstColumn="0" w:firstRowLastColumn="0" w:lastRowFirstColumn="0" w:lastRowLastColumn="0"/>
-            <w:tcW w:w="11016" w:type="dxa"/>
+            <w:tcW w:w="10790" w:type="dxa"/>
             <w:gridSpan w:val="4"/>
           </w:tcPr>
           <w:p>
@@ -29313,7 +29601,7 @@
         <w:tc>
           <w:tcPr>
             <w:cnfStyle w:val="001000000000" w:firstRow="0" w:lastRow="0" w:firstColumn="1" w:lastColumn="0" w:oddVBand="0" w:evenVBand="0" w:oddHBand="0" w:evenHBand="0" w:firstRowFirstColumn="0" w:firstRowLastColumn="0" w:lastRowFirstColumn="0" w:lastRowLastColumn="0"/>
-            <w:tcW w:w="1458" w:type="dxa"/>
+            <w:tcW w:w="1447" w:type="dxa"/>
           </w:tcPr>
           <w:p>
             <w:pPr>
@@ -29339,7 +29627,7 @@
         <w:tc>
           <w:tcPr>
             <w:cnfStyle w:val="000100000000" w:firstRow="0" w:lastRow="0" w:firstColumn="0" w:lastColumn="1" w:oddVBand="0" w:evenVBand="0" w:oddHBand="0" w:evenHBand="0" w:firstRowFirstColumn="0" w:firstRowLastColumn="0" w:lastRowFirstColumn="0" w:lastRowLastColumn="0"/>
-            <w:tcW w:w="9558" w:type="dxa"/>
+            <w:tcW w:w="9343" w:type="dxa"/>
             <w:gridSpan w:val="3"/>
           </w:tcPr>
           <w:p>
@@ -29362,7 +29650,7 @@
         <w:tc>
           <w:tcPr>
             <w:cnfStyle w:val="001000000000" w:firstRow="0" w:lastRow="0" w:firstColumn="1" w:lastColumn="0" w:oddVBand="0" w:evenVBand="0" w:oddHBand="0" w:evenHBand="0" w:firstRowFirstColumn="0" w:firstRowLastColumn="0" w:lastRowFirstColumn="0" w:lastRowLastColumn="0"/>
-            <w:tcW w:w="11016" w:type="dxa"/>
+            <w:tcW w:w="10790" w:type="dxa"/>
             <w:gridSpan w:val="4"/>
           </w:tcPr>
           <w:p>
@@ -29370,10 +29658,20 @@
               <w:spacing w:before="60" w:after="60"/>
               <w:rPr>
                 <w:rFonts w:ascii="Arial" w:hAnsi="Arial" w:cs="Arial"/>
-                <w:color w:val="000000" w:themeColor="text1"/>
-                <w:lang w:val="es-MX"/>
-              </w:rPr>
-            </w:pPr>
+                <w:b w:val="0"/>
+                <w:color w:val="000000" w:themeColor="text1"/>
+                <w:lang w:val="es-MX"/>
+              </w:rPr>
+            </w:pPr>
+            <w:r>
+              <w:rPr>
+                <w:rFonts w:ascii="Arial" w:hAnsi="Arial" w:cs="Arial"/>
+                <w:b w:val="0"/>
+                <w:color w:val="000000" w:themeColor="text1"/>
+                <w:lang w:val="es-MX"/>
+              </w:rPr>
+              <w:t>El diseño de la base de datos es la que se analizó primero para empezar a programar la aplicación, el diseño se hizo con programa DIA, y se creó la base de datos en Hiedi un gestor de base de datos.</w:t>
+            </w:r>
           </w:p>
           <w:p>
             <w:pPr>
@@ -29395,10 +29693,10 @@
           <w:lang w:val="es-MX"/>
         </w:rPr>
         <w:sectPr>
-          <w:headerReference w:type="even" r:id="rId169"/>
-          <w:footerReference w:type="even" r:id="rId170"/>
-          <w:headerReference w:type="first" r:id="rId171"/>
-          <w:footerReference w:type="first" r:id="rId172"/>
+          <w:headerReference w:type="even" r:id="rId170"/>
+          <w:footerReference w:type="even" r:id="rId171"/>
+          <w:headerReference w:type="first" r:id="rId172"/>
+          <w:footerReference w:type="first" r:id="rId173"/>
           <w:pgSz w:w="12240" w:h="15840"/>
           <w:pgMar w:top="720" w:right="720" w:bottom="720" w:left="720" w:header="720" w:footer="720" w:gutter="0"/>
           <w:pgNumType w:start="1"/>
@@ -29439,7 +29737,7 @@
         <w:tc>
           <w:tcPr>
             <w:cnfStyle w:val="001000000000" w:firstRow="0" w:lastRow="0" w:firstColumn="1" w:lastColumn="0" w:oddVBand="0" w:evenVBand="0" w:oddHBand="0" w:evenHBand="0" w:firstRowFirstColumn="0" w:firstRowLastColumn="0" w:lastRowFirstColumn="0" w:lastRowLastColumn="0"/>
-            <w:tcW w:w="1458" w:type="dxa"/>
+            <w:tcW w:w="1447" w:type="dxa"/>
           </w:tcPr>
           <w:p>
             <w:pPr>
@@ -29465,7 +29763,7 @@
         <w:tc>
           <w:tcPr>
             <w:cnfStyle w:val="000100000000" w:firstRow="0" w:lastRow="0" w:firstColumn="0" w:lastColumn="1" w:oddVBand="0" w:evenVBand="0" w:oddHBand="0" w:evenHBand="0" w:firstRowFirstColumn="0" w:firstRowLastColumn="0" w:lastRowFirstColumn="0" w:lastRowLastColumn="0"/>
-            <w:tcW w:w="9558" w:type="dxa"/>
+            <w:tcW w:w="9343" w:type="dxa"/>
             <w:gridSpan w:val="3"/>
           </w:tcPr>
           <w:p>
@@ -29497,7 +29795,7 @@
         <w:tc>
           <w:tcPr>
             <w:cnfStyle w:val="001000000000" w:firstRow="0" w:lastRow="0" w:firstColumn="1" w:lastColumn="0" w:oddVBand="0" w:evenVBand="0" w:oddHBand="0" w:evenHBand="0" w:firstRowFirstColumn="0" w:firstRowLastColumn="0" w:lastRowFirstColumn="0" w:lastRowLastColumn="0"/>
-            <w:tcW w:w="1458" w:type="dxa"/>
+            <w:tcW w:w="1447" w:type="dxa"/>
           </w:tcPr>
           <w:p>
             <w:pPr>
@@ -29522,7 +29820,7 @@
         <w:tc>
           <w:tcPr>
             <w:cnfStyle w:val="000100000000" w:firstRow="0" w:lastRow="0" w:firstColumn="0" w:lastColumn="1" w:oddVBand="0" w:evenVBand="0" w:oddHBand="0" w:evenHBand="0" w:firstRowFirstColumn="0" w:firstRowLastColumn="0" w:lastRowFirstColumn="0" w:lastRowLastColumn="0"/>
-            <w:tcW w:w="9558" w:type="dxa"/>
+            <w:tcW w:w="9343" w:type="dxa"/>
             <w:gridSpan w:val="3"/>
           </w:tcPr>
           <w:p>
@@ -29550,7 +29848,7 @@
         <w:tc>
           <w:tcPr>
             <w:cnfStyle w:val="001000000000" w:firstRow="0" w:lastRow="0" w:firstColumn="1" w:lastColumn="0" w:oddVBand="0" w:evenVBand="0" w:oddHBand="0" w:evenHBand="0" w:firstRowFirstColumn="0" w:firstRowLastColumn="0" w:lastRowFirstColumn="0" w:lastRowLastColumn="0"/>
-            <w:tcW w:w="11016" w:type="dxa"/>
+            <w:tcW w:w="10790" w:type="dxa"/>
             <w:gridSpan w:val="4"/>
           </w:tcPr>
           <w:p>
@@ -29582,7 +29880,7 @@
         <w:tc>
           <w:tcPr>
             <w:cnfStyle w:val="001000000000" w:firstRow="0" w:lastRow="0" w:firstColumn="1" w:lastColumn="0" w:oddVBand="0" w:evenVBand="0" w:oddHBand="0" w:evenHBand="0" w:firstRowFirstColumn="0" w:firstRowLastColumn="0" w:lastRowFirstColumn="0" w:lastRowLastColumn="0"/>
-            <w:tcW w:w="11016" w:type="dxa"/>
+            <w:tcW w:w="10790" w:type="dxa"/>
             <w:gridSpan w:val="4"/>
           </w:tcPr>
           <w:p>
@@ -29610,7 +29908,7 @@
         <w:tc>
           <w:tcPr>
             <w:cnfStyle w:val="001000000000" w:firstRow="0" w:lastRow="0" w:firstColumn="1" w:lastColumn="0" w:oddVBand="0" w:evenVBand="0" w:oddHBand="0" w:evenHBand="0" w:firstRowFirstColumn="0" w:firstRowLastColumn="0" w:lastRowFirstColumn="0" w:lastRowLastColumn="0"/>
-            <w:tcW w:w="4428" w:type="dxa"/>
+            <w:tcW w:w="4336" w:type="dxa"/>
             <w:gridSpan w:val="2"/>
           </w:tcPr>
           <w:p>
@@ -29637,7 +29935,7 @@
         <w:tc>
           <w:tcPr>
             <w:cnfStyle w:val="000010000000" w:firstRow="0" w:lastRow="0" w:firstColumn="0" w:lastColumn="0" w:oddVBand="1" w:evenVBand="0" w:oddHBand="0" w:evenHBand="0" w:firstRowFirstColumn="0" w:firstRowLastColumn="0" w:lastRowFirstColumn="0" w:lastRowLastColumn="0"/>
-            <w:tcW w:w="4320" w:type="dxa"/>
+            <w:tcW w:w="4214" w:type="dxa"/>
           </w:tcPr>
           <w:p>
             <w:pPr>
@@ -29663,7 +29961,7 @@
         <w:tc>
           <w:tcPr>
             <w:cnfStyle w:val="000100000000" w:firstRow="0" w:lastRow="0" w:firstColumn="0" w:lastColumn="1" w:oddVBand="0" w:evenVBand="0" w:oddHBand="0" w:evenHBand="0" w:firstRowFirstColumn="0" w:firstRowLastColumn="0" w:lastRowFirstColumn="0" w:lastRowLastColumn="0"/>
-            <w:tcW w:w="2268" w:type="dxa"/>
+            <w:tcW w:w="2240" w:type="dxa"/>
           </w:tcPr>
           <w:p>
             <w:pPr>
@@ -29694,7 +29992,7 @@
         <w:tc>
           <w:tcPr>
             <w:cnfStyle w:val="001000000000" w:firstRow="0" w:lastRow="0" w:firstColumn="1" w:lastColumn="0" w:oddVBand="0" w:evenVBand="0" w:oddHBand="0" w:evenHBand="0" w:firstRowFirstColumn="0" w:firstRowLastColumn="0" w:lastRowFirstColumn="0" w:lastRowLastColumn="0"/>
-            <w:tcW w:w="4428" w:type="dxa"/>
+            <w:tcW w:w="4336" w:type="dxa"/>
             <w:gridSpan w:val="2"/>
           </w:tcPr>
           <w:p>
@@ -29720,7 +30018,7 @@
         <w:tc>
           <w:tcPr>
             <w:cnfStyle w:val="000010000000" w:firstRow="0" w:lastRow="0" w:firstColumn="0" w:lastColumn="0" w:oddVBand="1" w:evenVBand="0" w:oddHBand="0" w:evenHBand="0" w:firstRowFirstColumn="0" w:firstRowLastColumn="0" w:lastRowFirstColumn="0" w:lastRowLastColumn="0"/>
-            <w:tcW w:w="4320" w:type="dxa"/>
+            <w:tcW w:w="4214" w:type="dxa"/>
           </w:tcPr>
           <w:p>
             <w:pPr>
@@ -29745,7 +30043,7 @@
         <w:tc>
           <w:tcPr>
             <w:cnfStyle w:val="000100000000" w:firstRow="0" w:lastRow="0" w:firstColumn="0" w:lastColumn="1" w:oddVBand="0" w:evenVBand="0" w:oddHBand="0" w:evenHBand="0" w:firstRowFirstColumn="0" w:firstRowLastColumn="0" w:lastRowFirstColumn="0" w:lastRowLastColumn="0"/>
-            <w:tcW w:w="2268" w:type="dxa"/>
+            <w:tcW w:w="2240" w:type="dxa"/>
           </w:tcPr>
           <w:p>
             <w:pPr>
@@ -29772,7 +30070,7 @@
         <w:tc>
           <w:tcPr>
             <w:cnfStyle w:val="001000000000" w:firstRow="0" w:lastRow="0" w:firstColumn="1" w:lastColumn="0" w:oddVBand="0" w:evenVBand="0" w:oddHBand="0" w:evenHBand="0" w:firstRowFirstColumn="0" w:firstRowLastColumn="0" w:lastRowFirstColumn="0" w:lastRowLastColumn="0"/>
-            <w:tcW w:w="4428" w:type="dxa"/>
+            <w:tcW w:w="4336" w:type="dxa"/>
             <w:gridSpan w:val="2"/>
           </w:tcPr>
           <w:p>
@@ -29799,7 +30097,7 @@
         <w:tc>
           <w:tcPr>
             <w:cnfStyle w:val="000100000000" w:firstRow="0" w:lastRow="0" w:firstColumn="0" w:lastColumn="1" w:oddVBand="0" w:evenVBand="0" w:oddHBand="0" w:evenHBand="0" w:firstRowFirstColumn="0" w:firstRowLastColumn="0" w:lastRowFirstColumn="0" w:lastRowLastColumn="0"/>
-            <w:tcW w:w="6588" w:type="dxa"/>
+            <w:tcW w:w="6454" w:type="dxa"/>
             <w:gridSpan w:val="2"/>
           </w:tcPr>
           <w:p>
@@ -29831,7 +30129,7 @@
         <w:tc>
           <w:tcPr>
             <w:cnfStyle w:val="001000000000" w:firstRow="0" w:lastRow="0" w:firstColumn="1" w:lastColumn="0" w:oddVBand="0" w:evenVBand="0" w:oddHBand="0" w:evenHBand="0" w:firstRowFirstColumn="0" w:firstRowLastColumn="0" w:lastRowFirstColumn="0" w:lastRowLastColumn="0"/>
-            <w:tcW w:w="4428" w:type="dxa"/>
+            <w:tcW w:w="4336" w:type="dxa"/>
             <w:gridSpan w:val="2"/>
           </w:tcPr>
           <w:p>
@@ -29857,7 +30155,7 @@
         <w:tc>
           <w:tcPr>
             <w:cnfStyle w:val="000100000000" w:firstRow="0" w:lastRow="0" w:firstColumn="0" w:lastColumn="1" w:oddVBand="0" w:evenVBand="0" w:oddHBand="0" w:evenHBand="0" w:firstRowFirstColumn="0" w:firstRowLastColumn="0" w:lastRowFirstColumn="0" w:lastRowLastColumn="0"/>
-            <w:tcW w:w="6588" w:type="dxa"/>
+            <w:tcW w:w="6454" w:type="dxa"/>
             <w:gridSpan w:val="2"/>
           </w:tcPr>
           <w:p>
@@ -29885,7 +30183,7 @@
         <w:tc>
           <w:tcPr>
             <w:cnfStyle w:val="001000000000" w:firstRow="0" w:lastRow="0" w:firstColumn="1" w:lastColumn="0" w:oddVBand="0" w:evenVBand="0" w:oddHBand="0" w:evenHBand="0" w:firstRowFirstColumn="0" w:firstRowLastColumn="0" w:lastRowFirstColumn="0" w:lastRowLastColumn="0"/>
-            <w:tcW w:w="11016" w:type="dxa"/>
+            <w:tcW w:w="10790" w:type="dxa"/>
             <w:gridSpan w:val="4"/>
           </w:tcPr>
           <w:p>
@@ -29917,7 +30215,7 @@
         <w:tc>
           <w:tcPr>
             <w:cnfStyle w:val="001000000000" w:firstRow="0" w:lastRow="0" w:firstColumn="1" w:lastColumn="0" w:oddVBand="0" w:evenVBand="0" w:oddHBand="0" w:evenHBand="0" w:firstRowFirstColumn="0" w:firstRowLastColumn="0" w:lastRowFirstColumn="0" w:lastRowLastColumn="0"/>
-            <w:tcW w:w="11016" w:type="dxa"/>
+            <w:tcW w:w="10790" w:type="dxa"/>
             <w:gridSpan w:val="4"/>
           </w:tcPr>
           <w:p>
@@ -29964,7 +30262,7 @@
         <w:tc>
           <w:tcPr>
             <w:cnfStyle w:val="001000000000" w:firstRow="0" w:lastRow="0" w:firstColumn="1" w:lastColumn="0" w:oddVBand="0" w:evenVBand="0" w:oddHBand="0" w:evenHBand="0" w:firstRowFirstColumn="0" w:firstRowLastColumn="0" w:lastRowFirstColumn="0" w:lastRowLastColumn="0"/>
-            <w:tcW w:w="1458" w:type="dxa"/>
+            <w:tcW w:w="1447" w:type="dxa"/>
           </w:tcPr>
           <w:p>
             <w:pPr>
@@ -29990,7 +30288,7 @@
         <w:tc>
           <w:tcPr>
             <w:cnfStyle w:val="000100000000" w:firstRow="0" w:lastRow="0" w:firstColumn="0" w:lastColumn="1" w:oddVBand="0" w:evenVBand="0" w:oddHBand="0" w:evenHBand="0" w:firstRowFirstColumn="0" w:firstRowLastColumn="0" w:lastRowFirstColumn="0" w:lastRowLastColumn="0"/>
-            <w:tcW w:w="9558" w:type="dxa"/>
+            <w:tcW w:w="9343" w:type="dxa"/>
             <w:gridSpan w:val="3"/>
           </w:tcPr>
           <w:p>
@@ -30013,7 +30311,7 @@
         <w:tc>
           <w:tcPr>
             <w:cnfStyle w:val="001000000000" w:firstRow="0" w:lastRow="0" w:firstColumn="1" w:lastColumn="0" w:oddVBand="0" w:evenVBand="0" w:oddHBand="0" w:evenHBand="0" w:firstRowFirstColumn="0" w:firstRowLastColumn="0" w:lastRowFirstColumn="0" w:lastRowLastColumn="0"/>
-            <w:tcW w:w="11016" w:type="dxa"/>
+            <w:tcW w:w="10790" w:type="dxa"/>
             <w:gridSpan w:val="4"/>
           </w:tcPr>
           <w:p>
@@ -30021,10 +30319,20 @@
               <w:spacing w:before="60" w:after="60"/>
               <w:rPr>
                 <w:rFonts w:ascii="Arial" w:hAnsi="Arial" w:cs="Arial"/>
-                <w:color w:val="000000" w:themeColor="text1"/>
-                <w:lang w:val="es-MX"/>
-              </w:rPr>
-            </w:pPr>
+                <w:b w:val="0"/>
+                <w:color w:val="000000" w:themeColor="text1"/>
+                <w:lang w:val="es-MX"/>
+              </w:rPr>
+            </w:pPr>
+            <w:r>
+              <w:rPr>
+                <w:rFonts w:ascii="Arial" w:hAnsi="Arial" w:cs="Arial"/>
+                <w:b w:val="0"/>
+                <w:color w:val="000000" w:themeColor="text1"/>
+                <w:lang w:val="es-MX"/>
+              </w:rPr>
+              <w:t xml:space="preserve">El desarrollo de las aplicaciones se dio inicio una vez analizado bien las necesidades de la empresa y los requerimientos de la aplicación </w:t>
+            </w:r>
           </w:p>
           <w:p>
             <w:pPr>
@@ -30046,10 +30354,10 @@
           <w:lang w:val="es-MX"/>
         </w:rPr>
         <w:sectPr>
-          <w:headerReference w:type="even" r:id="rId173"/>
-          <w:footerReference w:type="even" r:id="rId174"/>
-          <w:headerReference w:type="first" r:id="rId175"/>
-          <w:footerReference w:type="first" r:id="rId176"/>
+          <w:headerReference w:type="even" r:id="rId174"/>
+          <w:footerReference w:type="even" r:id="rId175"/>
+          <w:headerReference w:type="first" r:id="rId176"/>
+          <w:footerReference w:type="first" r:id="rId177"/>
           <w:pgSz w:w="12240" w:h="15840"/>
           <w:pgMar w:top="720" w:right="720" w:bottom="720" w:left="720" w:header="720" w:footer="720" w:gutter="0"/>
           <w:pgNumType w:start="1"/>
@@ -30672,10 +30980,29 @@
               <w:spacing w:before="60" w:after="60"/>
               <w:rPr>
                 <w:rFonts w:ascii="Arial" w:hAnsi="Arial" w:cs="Arial"/>
-                <w:color w:val="000000" w:themeColor="text1"/>
-                <w:lang w:val="es-MX"/>
-              </w:rPr>
-            </w:pPr>
+                <w:b w:val="0"/>
+                <w:color w:val="000000" w:themeColor="text1"/>
+                <w:lang w:val="es-MX"/>
+              </w:rPr>
+            </w:pPr>
+            <w:r>
+              <w:rPr>
+                <w:rFonts w:ascii="Arial" w:hAnsi="Arial" w:cs="Arial"/>
+                <w:b w:val="0"/>
+                <w:color w:val="000000" w:themeColor="text1"/>
+                <w:lang w:val="es-MX"/>
+              </w:rPr>
+              <w:t xml:space="preserve">El sistema es desarrollado en Android Studio </w:t>
+            </w:r>
+            <w:r>
+              <w:rPr>
+                <w:rFonts w:ascii="Arial" w:hAnsi="Arial" w:cs="Arial"/>
+                <w:b w:val="0"/>
+                <w:color w:val="000000" w:themeColor="text1"/>
+                <w:lang w:val="es-MX"/>
+              </w:rPr>
+              <w:t>usando lenguaje java, php, Json, para y esta contenplado terminar antes  del 12 de agosto.</w:t>
+            </w:r>
           </w:p>
           <w:p>
             <w:pPr>
@@ -30697,10 +31024,10 @@
           <w:lang w:val="es-MX"/>
         </w:rPr>
         <w:sectPr>
-          <w:headerReference w:type="even" r:id="rId177"/>
-          <w:footerReference w:type="even" r:id="rId178"/>
-          <w:headerReference w:type="first" r:id="rId179"/>
-          <w:footerReference w:type="first" r:id="rId180"/>
+          <w:headerReference w:type="even" r:id="rId178"/>
+          <w:footerReference w:type="even" r:id="rId179"/>
+          <w:headerReference w:type="first" r:id="rId180"/>
+          <w:footerReference w:type="first" r:id="rId181"/>
           <w:pgSz w:w="12240" w:h="15840"/>
           <w:pgMar w:top="720" w:right="720" w:bottom="720" w:left="720" w:header="720" w:footer="720" w:gutter="0"/>
           <w:pgNumType w:start="1"/>
@@ -31323,10 +31650,20 @@
               <w:spacing w:before="60" w:after="60"/>
               <w:rPr>
                 <w:rFonts w:ascii="Arial" w:hAnsi="Arial" w:cs="Arial"/>
-                <w:color w:val="000000" w:themeColor="text1"/>
-                <w:lang w:val="es-MX"/>
-              </w:rPr>
-            </w:pPr>
+                <w:b w:val="0"/>
+                <w:color w:val="000000" w:themeColor="text1"/>
+                <w:lang w:val="es-MX"/>
+              </w:rPr>
+            </w:pPr>
+            <w:r>
+              <w:rPr>
+                <w:rFonts w:ascii="Arial" w:hAnsi="Arial" w:cs="Arial"/>
+                <w:b w:val="0"/>
+                <w:color w:val="000000" w:themeColor="text1"/>
+                <w:lang w:val="es-MX"/>
+              </w:rPr>
+              <w:t>La base de datos es desarrollada en HeidiSQL, para guardar los datos que serán ingresados.</w:t>
+            </w:r>
           </w:p>
           <w:p>
             <w:pPr>
@@ -31348,10 +31685,10 @@
           <w:lang w:val="es-MX"/>
         </w:rPr>
         <w:sectPr>
-          <w:headerReference w:type="even" r:id="rId181"/>
-          <w:footerReference w:type="even" r:id="rId182"/>
-          <w:headerReference w:type="first" r:id="rId183"/>
-          <w:footerReference w:type="first" r:id="rId184"/>
+          <w:headerReference w:type="even" r:id="rId182"/>
+          <w:footerReference w:type="even" r:id="rId183"/>
+          <w:headerReference w:type="first" r:id="rId184"/>
+          <w:footerReference w:type="first" r:id="rId185"/>
           <w:pgSz w:w="12240" w:h="15840"/>
           <w:pgMar w:top="720" w:right="720" w:bottom="720" w:left="720" w:header="720" w:footer="720" w:gutter="0"/>
           <w:pgNumType w:start="1"/>
@@ -31974,10 +32311,29 @@
               <w:spacing w:before="60" w:after="60"/>
               <w:rPr>
                 <w:rFonts w:ascii="Arial" w:hAnsi="Arial" w:cs="Arial"/>
-                <w:color w:val="000000" w:themeColor="text1"/>
-                <w:lang w:val="es-MX"/>
-              </w:rPr>
-            </w:pPr>
+                <w:b w:val="0"/>
+                <w:color w:val="000000" w:themeColor="text1"/>
+                <w:lang w:val="es-MX"/>
+              </w:rPr>
+            </w:pPr>
+            <w:r>
+              <w:rPr>
+                <w:rFonts w:ascii="Arial" w:hAnsi="Arial" w:cs="Arial"/>
+                <w:b w:val="0"/>
+                <w:color w:val="000000" w:themeColor="text1"/>
+                <w:lang w:val="es-MX"/>
+              </w:rPr>
+              <w:t>Las pruebas serán realizado por el tester para encontrar errores y así mejorar la aplicación y evitar problemas en durante el uso</w:t>
+            </w:r>
+            <w:r>
+              <w:rPr>
+                <w:rFonts w:ascii="Arial" w:hAnsi="Arial" w:cs="Arial"/>
+                <w:b w:val="0"/>
+                <w:color w:val="000000" w:themeColor="text1"/>
+                <w:lang w:val="es-MX"/>
+              </w:rPr>
+              <w:t>.</w:t>
+            </w:r>
           </w:p>
           <w:p>
             <w:pPr>
@@ -31999,10 +32355,10 @@
           <w:lang w:val="es-MX"/>
         </w:rPr>
         <w:sectPr>
-          <w:headerReference w:type="even" r:id="rId185"/>
-          <w:footerReference w:type="even" r:id="rId186"/>
-          <w:headerReference w:type="first" r:id="rId187"/>
-          <w:footerReference w:type="first" r:id="rId188"/>
+          <w:headerReference w:type="even" r:id="rId186"/>
+          <w:footerReference w:type="even" r:id="rId187"/>
+          <w:headerReference w:type="first" r:id="rId188"/>
+          <w:footerReference w:type="first" r:id="rId189"/>
           <w:pgSz w:w="12240" w:h="15840"/>
           <w:pgMar w:top="720" w:right="720" w:bottom="720" w:left="720" w:header="720" w:footer="720" w:gutter="0"/>
           <w:pgNumType w:start="1"/>
@@ -32625,10 +32981,20 @@
               <w:spacing w:before="60" w:after="60"/>
               <w:rPr>
                 <w:rFonts w:ascii="Arial" w:hAnsi="Arial" w:cs="Arial"/>
-                <w:color w:val="000000" w:themeColor="text1"/>
-                <w:lang w:val="es-MX"/>
-              </w:rPr>
-            </w:pPr>
+                <w:b w:val="0"/>
+                <w:color w:val="000000" w:themeColor="text1"/>
+                <w:lang w:val="es-MX"/>
+              </w:rPr>
+            </w:pPr>
+            <w:r>
+              <w:rPr>
+                <w:rFonts w:ascii="Arial" w:hAnsi="Arial" w:cs="Arial"/>
+                <w:b w:val="0"/>
+                <w:color w:val="000000" w:themeColor="text1"/>
+                <w:lang w:val="es-MX"/>
+              </w:rPr>
+              <w:t>La puesta en marcha es cuando la aplicación está siendo usado por el personal de la panificadora.</w:t>
+            </w:r>
           </w:p>
           <w:p>
             <w:pPr>
@@ -32650,10 +33016,10 @@
           <w:lang w:val="es-MX"/>
         </w:rPr>
         <w:sectPr>
-          <w:headerReference w:type="even" r:id="rId189"/>
-          <w:footerReference w:type="even" r:id="rId190"/>
-          <w:headerReference w:type="first" r:id="rId191"/>
-          <w:footerReference w:type="first" r:id="rId192"/>
+          <w:headerReference w:type="even" r:id="rId190"/>
+          <w:footerReference w:type="even" r:id="rId191"/>
+          <w:headerReference w:type="first" r:id="rId192"/>
+          <w:footerReference w:type="first" r:id="rId193"/>
           <w:pgSz w:w="12240" w:h="15840"/>
           <w:pgMar w:top="720" w:right="720" w:bottom="720" w:left="720" w:header="720" w:footer="720" w:gutter="0"/>
           <w:pgNumType w:start="1"/>
@@ -33276,10 +33642,29 @@
               <w:spacing w:before="60" w:after="60"/>
               <w:rPr>
                 <w:rFonts w:ascii="Arial" w:hAnsi="Arial" w:cs="Arial"/>
-                <w:color w:val="000000" w:themeColor="text1"/>
-                <w:lang w:val="es-MX"/>
-              </w:rPr>
-            </w:pPr>
+                <w:b w:val="0"/>
+                <w:color w:val="000000" w:themeColor="text1"/>
+                <w:lang w:val="es-MX"/>
+              </w:rPr>
+            </w:pPr>
+            <w:r>
+              <w:rPr>
+                <w:rFonts w:ascii="Arial" w:hAnsi="Arial" w:cs="Arial"/>
+                <w:b w:val="0"/>
+                <w:color w:val="000000" w:themeColor="text1"/>
+                <w:lang w:val="es-MX"/>
+              </w:rPr>
+              <w:t>La capacitación será hecha una vez puesta en marcha, para que los usuarios sepan usarla sin problemas y poder aclarar todas las dudas que se vayan surgiendo</w:t>
+            </w:r>
+            <w:r>
+              <w:rPr>
+                <w:rFonts w:ascii="Arial" w:hAnsi="Arial" w:cs="Arial"/>
+                <w:b w:val="0"/>
+                <w:color w:val="000000" w:themeColor="text1"/>
+                <w:lang w:val="es-MX"/>
+              </w:rPr>
+              <w:t>.</w:t>
+            </w:r>
           </w:p>
           <w:p>
             <w:pPr>
@@ -33301,10 +33686,10 @@
           <w:lang w:val="es-MX"/>
         </w:rPr>
         <w:sectPr>
-          <w:headerReference w:type="even" r:id="rId193"/>
-          <w:footerReference w:type="even" r:id="rId194"/>
-          <w:headerReference w:type="first" r:id="rId195"/>
-          <w:footerReference w:type="first" r:id="rId196"/>
+          <w:headerReference w:type="even" r:id="rId194"/>
+          <w:footerReference w:type="even" r:id="rId195"/>
+          <w:headerReference w:type="first" r:id="rId196"/>
+          <w:footerReference w:type="first" r:id="rId197"/>
           <w:pgSz w:w="12240" w:h="15840"/>
           <w:pgMar w:top="720" w:right="720" w:bottom="720" w:left="720" w:header="720" w:footer="720" w:gutter="0"/>
           <w:pgNumType w:start="1"/>
@@ -33927,10 +34312,94 @@
               <w:spacing w:before="60" w:after="60"/>
               <w:rPr>
                 <w:rFonts w:ascii="Arial" w:hAnsi="Arial" w:cs="Arial"/>
-                <w:color w:val="000000" w:themeColor="text1"/>
-                <w:lang w:val="es-MX"/>
-              </w:rPr>
-            </w:pPr>
+                <w:b w:val="0"/>
+                <w:color w:val="000000" w:themeColor="text1"/>
+                <w:lang w:val="es-MX"/>
+              </w:rPr>
+            </w:pPr>
+            <w:r>
+              <w:rPr>
+                <w:rFonts w:ascii="Arial" w:hAnsi="Arial" w:cs="Arial"/>
+                <w:b w:val="0"/>
+                <w:color w:val="000000" w:themeColor="text1"/>
+                <w:lang w:val="es-MX"/>
+              </w:rPr>
+              <w:t>La instalación será hecha el mismo día que la puesta en marcha, la instalacion contendrá tres manuales:</w:t>
+            </w:r>
+          </w:p>
+          <w:p>
+            <w:pPr>
+              <w:pStyle w:val="Prrafodelista"/>
+              <w:numPr>
+                <w:ilvl w:val="0"/>
+                <w:numId w:val="1"/>
+              </w:numPr>
+              <w:spacing w:before="60" w:after="60"/>
+              <w:rPr>
+                <w:rFonts w:ascii="Arial" w:hAnsi="Arial" w:cs="Arial"/>
+                <w:color w:val="000000" w:themeColor="text1"/>
+                <w:lang w:val="es-MX"/>
+              </w:rPr>
+            </w:pPr>
+            <w:r>
+              <w:rPr>
+                <w:rFonts w:ascii="Arial" w:hAnsi="Arial" w:cs="Arial"/>
+                <w:b w:val="0"/>
+                <w:color w:val="000000" w:themeColor="text1"/>
+                <w:lang w:val="es-MX"/>
+              </w:rPr>
+              <w:t>Manual de instalación.</w:t>
+            </w:r>
+          </w:p>
+          <w:p>
+            <w:pPr>
+              <w:pStyle w:val="Prrafodelista"/>
+              <w:numPr>
+                <w:ilvl w:val="0"/>
+                <w:numId w:val="1"/>
+              </w:numPr>
+              <w:spacing w:before="60" w:after="60"/>
+              <w:rPr>
+                <w:rFonts w:ascii="Arial" w:hAnsi="Arial" w:cs="Arial"/>
+                <w:color w:val="000000" w:themeColor="text1"/>
+                <w:lang w:val="es-MX"/>
+              </w:rPr>
+            </w:pPr>
+            <w:r>
+              <w:rPr>
+                <w:rFonts w:ascii="Arial" w:hAnsi="Arial" w:cs="Arial"/>
+                <w:b w:val="0"/>
+                <w:color w:val="000000" w:themeColor="text1"/>
+                <w:lang w:val="es-MX"/>
+              </w:rPr>
+              <w:t>Manual técnico.</w:t>
+            </w:r>
+          </w:p>
+          <w:p>
+            <w:pPr>
+              <w:pStyle w:val="Prrafodelista"/>
+              <w:numPr>
+                <w:ilvl w:val="0"/>
+                <w:numId w:val="1"/>
+              </w:numPr>
+              <w:spacing w:before="60" w:after="60"/>
+              <w:rPr>
+                <w:rFonts w:ascii="Arial" w:hAnsi="Arial" w:cs="Arial"/>
+                <w:color w:val="000000" w:themeColor="text1"/>
+                <w:lang w:val="es-MX"/>
+              </w:rPr>
+            </w:pPr>
+            <w:r>
+              <w:rPr>
+                <w:rFonts w:ascii="Arial" w:hAnsi="Arial" w:cs="Arial"/>
+                <w:b w:val="0"/>
+                <w:color w:val="000000" w:themeColor="text1"/>
+                <w:lang w:val="es-MX"/>
+              </w:rPr>
+              <w:t>Manual de usuario.</w:t>
+            </w:r>
+            <w:bookmarkStart w:id="0" w:name="_GoBack"/>
+            <w:bookmarkEnd w:id="0"/>
           </w:p>
           <w:p>
             <w:pPr>
@@ -33952,10 +34421,10 @@
           <w:lang w:val="es-MX"/>
         </w:rPr>
         <w:sectPr>
-          <w:headerReference w:type="even" r:id="rId197"/>
-          <w:footerReference w:type="even" r:id="rId198"/>
-          <w:headerReference w:type="first" r:id="rId199"/>
-          <w:footerReference w:type="first" r:id="rId200"/>
+          <w:headerReference w:type="even" r:id="rId198"/>
+          <w:footerReference w:type="even" r:id="rId199"/>
+          <w:headerReference w:type="first" r:id="rId200"/>
+          <w:footerReference w:type="first" r:id="rId201"/>
           <w:pgSz w:w="12240" w:h="15840"/>
           <w:pgMar w:top="720" w:right="720" w:bottom="720" w:left="720" w:header="720" w:footer="720" w:gutter="0"/>
           <w:pgNumType w:start="1"/>
@@ -33973,12 +34442,12 @@
       </w:pPr>
     </w:p>
     <w:sectPr>
-      <w:headerReference w:type="even" r:id="rId201"/>
-      <w:headerReference w:type="default" r:id="rId202"/>
-      <w:footerReference w:type="even" r:id="rId203"/>
-      <w:footerReference w:type="default" r:id="rId204"/>
-      <w:headerReference w:type="first" r:id="rId205"/>
-      <w:footerReference w:type="first" r:id="rId206"/>
+      <w:headerReference w:type="even" r:id="rId202"/>
+      <w:headerReference w:type="default" r:id="rId203"/>
+      <w:footerReference w:type="even" r:id="rId204"/>
+      <w:footerReference w:type="default" r:id="rId205"/>
+      <w:headerReference w:type="first" r:id="rId206"/>
+      <w:footerReference w:type="first" r:id="rId207"/>
       <w:type w:val="continuous"/>
       <w:pgSz w:w="12240" w:h="15840"/>
       <w:pgMar w:top="720" w:right="720" w:bottom="720" w:left="720" w:header="720" w:footer="720" w:gutter="0"/>
@@ -34120,7 +34589,7 @@
             </wp:anchor>
           </w:drawing>
         </mc:Choice>
-        <mc:Fallback xmlns:cx="http://schemas.microsoft.com/office/drawing/2014/chartex" xmlns:w16se="http://schemas.microsoft.com/office/word/2015/wordml/symex">
+        <mc:Fallback xmlns:w16se="http://schemas.microsoft.com/office/word/2015/wordml/symex" xmlns:cx="http://schemas.microsoft.com/office/drawing/2014/chartex">
           <w:pict>
             <v:shapetype w14:anchorId="452332A2" id="_x0000_t114" coordsize="21600,21600" o:spt="114" path="m,20172v945,400,1887,628,2795,913c3587,21312,4342,21370,5060,21597v2037,,2567,-227,3095,-285c8722,21197,9325,20970,9855,20800v490,-228,945,-400,1472,-740c11817,19887,12347,19660,12875,19375v567,-228,1095,-513,1700,-740c15177,18462,15782,18122,16537,17950v718,-113,1398,-398,2228,-513c19635,17437,20577,17322,21597,17322l21597,,,xe">
               <v:stroke joinstyle="miter"/>
@@ -35403,7 +35872,7 @@
             </wp:anchor>
           </w:drawing>
         </mc:Choice>
-        <mc:Fallback xmlns:cx="http://schemas.microsoft.com/office/drawing/2014/chartex" xmlns:w16se="http://schemas.microsoft.com/office/word/2015/wordml/symex">
+        <mc:Fallback xmlns:w16se="http://schemas.microsoft.com/office/word/2015/wordml/symex" xmlns:cx="http://schemas.microsoft.com/office/drawing/2014/chartex">
           <w:pict>
             <v:shapetype w14:anchorId="2EEE2E17" id="_x0000_t114" coordsize="21600,21600" o:spt="114" path="m,20172v945,400,1887,628,2795,913c3587,21312,4342,21370,5060,21597v2037,,2567,-227,3095,-285c8722,21197,9325,20970,9855,20800v490,-228,945,-400,1472,-740c11817,19887,12347,19660,12875,19375v567,-228,1095,-513,1700,-740c15177,18462,15782,18122,16537,17950v718,-113,1398,-398,2228,-513c19635,17437,20577,17322,21597,17322l21597,,,xe">
               <v:stroke joinstyle="miter"/>
@@ -36582,6 +37051,126 @@
     </w:r>
   </w:p>
 </w:hdr>
+</file>
+
+<file path=word/numbering.xml><?xml version="1.0" encoding="utf-8"?>
+<w:numbering xmlns:wpc="http://schemas.microsoft.com/office/word/2010/wordprocessingCanvas" xmlns:mc="http://schemas.openxmlformats.org/markup-compatibility/2006" xmlns:o="urn:schemas-microsoft-com:office:office" xmlns:r="http://schemas.openxmlformats.org/officeDocument/2006/relationships" xmlns:m="http://schemas.openxmlformats.org/officeDocument/2006/math" xmlns:v="urn:schemas-microsoft-com:vml" xmlns:wp14="http://schemas.microsoft.com/office/word/2010/wordprocessingDrawing" xmlns:wp="http://schemas.openxmlformats.org/drawingml/2006/wordprocessingDrawing" xmlns:w10="urn:schemas-microsoft-com:office:word" xmlns:w="http://schemas.openxmlformats.org/wordprocessingml/2006/main" xmlns:w14="http://schemas.microsoft.com/office/word/2010/wordml" xmlns:w15="http://schemas.microsoft.com/office/word/2012/wordml" xmlns:wpg="http://schemas.microsoft.com/office/word/2010/wordprocessingGroup" xmlns:wpi="http://schemas.microsoft.com/office/word/2010/wordprocessingInk" xmlns:wne="http://schemas.microsoft.com/office/word/2006/wordml" xmlns:wps="http://schemas.microsoft.com/office/word/2010/wordprocessingShape" mc:Ignorable="w14 w15 wp14">
+  <w:abstractNum w:abstractNumId="0" w15:restartNumberingAfterBreak="0">
+    <w:nsid w:val="1D2722B9"/>
+    <w:multiLevelType w:val="hybridMultilevel"/>
+    <w:tmpl w:val="09B48BE6"/>
+    <w:lvl w:ilvl="0" w:tplc="790AEE64">
+      <w:numFmt w:val="bullet"/>
+      <w:lvlText w:val="-"/>
+      <w:lvlJc w:val="left"/>
+      <w:pPr>
+        <w:ind w:left="720" w:hanging="360"/>
+      </w:pPr>
+      <w:rPr>
+        <w:rFonts w:ascii="Arial" w:eastAsiaTheme="minorHAnsi" w:hAnsi="Arial" w:cs="Arial" w:hint="default"/>
+      </w:rPr>
+    </w:lvl>
+    <w:lvl w:ilvl="1" w:tplc="080A0003" w:tentative="1">
+      <w:start w:val="1"/>
+      <w:numFmt w:val="bullet"/>
+      <w:lvlText w:val="o"/>
+      <w:lvlJc w:val="left"/>
+      <w:pPr>
+        <w:ind w:left="1440" w:hanging="360"/>
+      </w:pPr>
+      <w:rPr>
+        <w:rFonts w:ascii="Courier New" w:hAnsi="Courier New" w:cs="Courier New" w:hint="default"/>
+      </w:rPr>
+    </w:lvl>
+    <w:lvl w:ilvl="2" w:tplc="080A0005" w:tentative="1">
+      <w:start w:val="1"/>
+      <w:numFmt w:val="bullet"/>
+      <w:lvlText w:val=""/>
+      <w:lvlJc w:val="left"/>
+      <w:pPr>
+        <w:ind w:left="2160" w:hanging="360"/>
+      </w:pPr>
+      <w:rPr>
+        <w:rFonts w:ascii="Wingdings" w:hAnsi="Wingdings" w:hint="default"/>
+      </w:rPr>
+    </w:lvl>
+    <w:lvl w:ilvl="3" w:tplc="080A0001" w:tentative="1">
+      <w:start w:val="1"/>
+      <w:numFmt w:val="bullet"/>
+      <w:lvlText w:val=""/>
+      <w:lvlJc w:val="left"/>
+      <w:pPr>
+        <w:ind w:left="2880" w:hanging="360"/>
+      </w:pPr>
+      <w:rPr>
+        <w:rFonts w:ascii="Symbol" w:hAnsi="Symbol" w:hint="default"/>
+      </w:rPr>
+    </w:lvl>
+    <w:lvl w:ilvl="4" w:tplc="080A0003" w:tentative="1">
+      <w:start w:val="1"/>
+      <w:numFmt w:val="bullet"/>
+      <w:lvlText w:val="o"/>
+      <w:lvlJc w:val="left"/>
+      <w:pPr>
+        <w:ind w:left="3600" w:hanging="360"/>
+      </w:pPr>
+      <w:rPr>
+        <w:rFonts w:ascii="Courier New" w:hAnsi="Courier New" w:cs="Courier New" w:hint="default"/>
+      </w:rPr>
+    </w:lvl>
+    <w:lvl w:ilvl="5" w:tplc="080A0005" w:tentative="1">
+      <w:start w:val="1"/>
+      <w:numFmt w:val="bullet"/>
+      <w:lvlText w:val=""/>
+      <w:lvlJc w:val="left"/>
+      <w:pPr>
+        <w:ind w:left="4320" w:hanging="360"/>
+      </w:pPr>
+      <w:rPr>
+        <w:rFonts w:ascii="Wingdings" w:hAnsi="Wingdings" w:hint="default"/>
+      </w:rPr>
+    </w:lvl>
+    <w:lvl w:ilvl="6" w:tplc="080A0001" w:tentative="1">
+      <w:start w:val="1"/>
+      <w:numFmt w:val="bullet"/>
+      <w:lvlText w:val=""/>
+      <w:lvlJc w:val="left"/>
+      <w:pPr>
+        <w:ind w:left="5040" w:hanging="360"/>
+      </w:pPr>
+      <w:rPr>
+        <w:rFonts w:ascii="Symbol" w:hAnsi="Symbol" w:hint="default"/>
+      </w:rPr>
+    </w:lvl>
+    <w:lvl w:ilvl="7" w:tplc="080A0003" w:tentative="1">
+      <w:start w:val="1"/>
+      <w:numFmt w:val="bullet"/>
+      <w:lvlText w:val="o"/>
+      <w:lvlJc w:val="left"/>
+      <w:pPr>
+        <w:ind w:left="5760" w:hanging="360"/>
+      </w:pPr>
+      <w:rPr>
+        <w:rFonts w:ascii="Courier New" w:hAnsi="Courier New" w:cs="Courier New" w:hint="default"/>
+      </w:rPr>
+    </w:lvl>
+    <w:lvl w:ilvl="8" w:tplc="080A0005" w:tentative="1">
+      <w:start w:val="1"/>
+      <w:numFmt w:val="bullet"/>
+      <w:lvlText w:val=""/>
+      <w:lvlJc w:val="left"/>
+      <w:pPr>
+        <w:ind w:left="6480" w:hanging="360"/>
+      </w:pPr>
+      <w:rPr>
+        <w:rFonts w:ascii="Wingdings" w:hAnsi="Wingdings" w:hint="default"/>
+      </w:rPr>
+    </w:lvl>
+  </w:abstractNum>
+  <w:num w:numId="1">
+    <w:abstractNumId w:val="0"/>
+  </w:num>
+</w:numbering>
 </file>
 
 <file path=word/styles.xml><?xml version="1.0" encoding="utf-8"?>
@@ -38167,7 +38756,7 @@
 </file>
 
 <file path=customXml/itemProps1.xml><?xml version="1.0" encoding="utf-8"?>
-<ds:datastoreItem xmlns:ds="http://schemas.openxmlformats.org/officeDocument/2006/customXml" ds:itemID="{1F062CC6-FBAA-46DA-BC81-F094E84AB1E9}">
+<ds:datastoreItem xmlns:ds="http://schemas.openxmlformats.org/officeDocument/2006/customXml" ds:itemID="{FF054CCE-37EA-46FB-B197-12690B6E5BC8}">
   <ds:schemaRefs>
     <ds:schemaRef ds:uri="http://schemas.openxmlformats.org/officeDocument/2006/bibliography"/>
   </ds:schemaRefs>

</xml_diff>